<commit_message>
Publish RM v2.1 PSD 02 (#230)
* Publish RM v2.1 PSD 02

* highlight fixed tasks

* changed respec version from 2.1.10 to 2.1.11.

Change the previousVersion" urls from https to http.
</commit_message>
<xml_diff>
--- a/specs/rm/OSLC RM TC Reviews.docx
+++ b/specs/rm/OSLC RM TC Reviews.docx
@@ -1,6 +1,6 @@
 
 <file path=word/document.xml><?xml version="1.0" encoding="utf-8"?>
-<w:document xmlns:wpc="http://schemas.microsoft.com/office/word/2010/wordprocessingCanvas" xmlns:cx="http://schemas.microsoft.com/office/drawing/2014/chartex" xmlns:mc="http://schemas.openxmlformats.org/markup-compatibility/2006" xmlns:o="urn:schemas-microsoft-com:office:office" xmlns:r="http://schemas.openxmlformats.org/officeDocument/2006/relationships" xmlns:m="http://schemas.openxmlformats.org/officeDocument/2006/math" xmlns:v="urn:schemas-microsoft-com:vml" xmlns:wp14="http://schemas.microsoft.com/office/word/2010/wordprocessingDrawing" xmlns:wp="http://schemas.openxmlformats.org/drawingml/2006/wordprocessingDrawing" xmlns:w10="urn:schemas-microsoft-com:office:word" xmlns:w="http://schemas.openxmlformats.org/wordprocessingml/2006/main" xmlns:w14="http://schemas.microsoft.com/office/word/2010/wordml" xmlns:w15="http://schemas.microsoft.com/office/word/2012/wordml" xmlns:w16se="http://schemas.microsoft.com/office/word/2015/wordml/symex" xmlns:wpg="http://schemas.microsoft.com/office/word/2010/wordprocessingGroup" xmlns:wpi="http://schemas.microsoft.com/office/word/2010/wordprocessingInk" xmlns:wne="http://schemas.microsoft.com/office/word/2006/wordml" xmlns:wps="http://schemas.microsoft.com/office/word/2010/wordprocessingShape" mc:Ignorable="w14 w15 w16se wp14">
+<w:document xmlns:wpc="http://schemas.microsoft.com/office/word/2010/wordprocessingCanvas" xmlns:cx="http://schemas.microsoft.com/office/drawing/2014/chartex" xmlns:cx1="http://schemas.microsoft.com/office/drawing/2015/9/8/chartex" xmlns:cx2="http://schemas.microsoft.com/office/drawing/2015/10/21/chartex" xmlns:cx3="http://schemas.microsoft.com/office/drawing/2016/5/9/chartex" xmlns:cx4="http://schemas.microsoft.com/office/drawing/2016/5/10/chartex" xmlns:cx5="http://schemas.microsoft.com/office/drawing/2016/5/11/chartex" xmlns:cx6="http://schemas.microsoft.com/office/drawing/2016/5/12/chartex" xmlns:cx7="http://schemas.microsoft.com/office/drawing/2016/5/13/chartex" xmlns:cx8="http://schemas.microsoft.com/office/drawing/2016/5/14/chartex" xmlns:mc="http://schemas.openxmlformats.org/markup-compatibility/2006" xmlns:aink="http://schemas.microsoft.com/office/drawing/2016/ink" xmlns:am3d="http://schemas.microsoft.com/office/drawing/2017/model3d" xmlns:o="urn:schemas-microsoft-com:office:office" xmlns:r="http://schemas.openxmlformats.org/officeDocument/2006/relationships" xmlns:m="http://schemas.openxmlformats.org/officeDocument/2006/math" xmlns:v="urn:schemas-microsoft-com:vml" xmlns:wp14="http://schemas.microsoft.com/office/word/2010/wordprocessingDrawing" xmlns:wp="http://schemas.openxmlformats.org/drawingml/2006/wordprocessingDrawing" xmlns:w10="urn:schemas-microsoft-com:office:word" xmlns:w="http://schemas.openxmlformats.org/wordprocessingml/2006/main" xmlns:w14="http://schemas.microsoft.com/office/word/2010/wordml" xmlns:w15="http://schemas.microsoft.com/office/word/2012/wordml" xmlns:w16cid="http://schemas.microsoft.com/office/word/2016/wordml/cid" xmlns:w16se="http://schemas.microsoft.com/office/word/2015/wordml/symex" xmlns:wpg="http://schemas.microsoft.com/office/word/2010/wordprocessingGroup" xmlns:wpi="http://schemas.microsoft.com/office/word/2010/wordprocessingInk" xmlns:wne="http://schemas.microsoft.com/office/word/2006/wordml" xmlns:wps="http://schemas.microsoft.com/office/word/2010/wordprocessingShape" mc:Ignorable="w14 w15 w16se w16cid wp14">
   <w:body>
     <w:p>
       <w:pPr>
@@ -73,21 +73,21 @@
     </w:p>
     <w:tbl>
       <w:tblPr>
-        <w:tblStyle w:val="TableGrid"/>
+        <w:tblStyle w:val="Tabellrutnt"/>
         <w:tblW w:w="0" w:type="auto"/>
-        <w:tblInd w:w="720" w:type="dxa"/>
+        <w:tblInd w:w="-5" w:type="dxa"/>
         <w:tblLook w:val="04A0" w:firstRow="1" w:lastRow="0" w:firstColumn="1" w:lastColumn="0" w:noHBand="0" w:noVBand="1"/>
       </w:tblPr>
       <w:tblGrid>
-        <w:gridCol w:w="5167"/>
-        <w:gridCol w:w="1003"/>
-        <w:gridCol w:w="1380"/>
-        <w:gridCol w:w="746"/>
+        <w:gridCol w:w="7309"/>
+        <w:gridCol w:w="2510"/>
+        <w:gridCol w:w="2932"/>
+        <w:gridCol w:w="1202"/>
       </w:tblGrid>
       <w:tr>
         <w:tc>
           <w:tcPr>
-            <w:tcW w:w="9016" w:type="dxa"/>
+            <w:tcW w:w="7309" w:type="dxa"/>
           </w:tcPr>
           <w:p>
             <w:pPr>
@@ -107,7 +107,7 @@
         </w:tc>
         <w:tc>
           <w:tcPr>
-            <w:tcW w:w="7266" w:type="dxa"/>
+            <w:tcW w:w="2510" w:type="dxa"/>
           </w:tcPr>
           <w:p>
             <w:pPr>
@@ -127,7 +127,7 @@
         </w:tc>
         <w:tc>
           <w:tcPr>
-            <w:tcW w:w="4536" w:type="dxa"/>
+            <w:tcW w:w="0" w:type="auto"/>
           </w:tcPr>
           <w:p>
             <w:pPr>
@@ -147,7 +147,7 @@
         </w:tc>
         <w:tc>
           <w:tcPr>
-            <w:tcW w:w="4536" w:type="dxa"/>
+            <w:tcW w:w="0" w:type="auto"/>
           </w:tcPr>
           <w:p>
             <w:pPr>
@@ -169,7 +169,7 @@
       <w:tr>
         <w:tc>
           <w:tcPr>
-            <w:tcW w:w="9016" w:type="dxa"/>
+            <w:tcW w:w="7309" w:type="dxa"/>
           </w:tcPr>
           <w:p>
             <w:pPr>
@@ -190,11 +190,27 @@
             <w:hyperlink r:id="rId5" w:history="1">
               <w:r>
                 <w:rPr>
-                  <w:rStyle w:val="Hyperlink"/>
+                  <w:rStyle w:val="Hyperlnk"/>
                   <w:color w:val="auto"/>
                   <w:lang w:val="en-US"/>
                 </w:rPr>
-                <w:t>https://htmlpreview.github.io/?https://raw.githubusercontent.com/oasis-tcs/oslc-domains/master/rm/requirements-management-vocab.html</w:t>
+                <w:t>https://htmlpreview.github.io/?https://raw.githubusercontent.com/oasis-tcs/oslc-domains/master/rm/requirements-management-vo</w:t>
+              </w:r>
+              <w:r>
+                <w:rPr>
+                  <w:rStyle w:val="Hyperlnk"/>
+                  <w:color w:val="auto"/>
+                  <w:lang w:val="en-US"/>
+                </w:rPr>
+                <w:t>c</w:t>
+              </w:r>
+              <w:r>
+                <w:rPr>
+                  <w:rStyle w:val="Hyperlnk"/>
+                  <w:color w:val="auto"/>
+                  <w:lang w:val="en-US"/>
+                </w:rPr>
+                <w:t>ab.html</w:t>
               </w:r>
             </w:hyperlink>
             <w:r>
@@ -207,7 +223,8 @@
         </w:tc>
         <w:tc>
           <w:tcPr>
-            <w:tcW w:w="7266" w:type="dxa"/>
+            <w:tcW w:w="2510" w:type="dxa"/>
+            <w:shd w:val="clear" w:color="auto" w:fill="00B050"/>
           </w:tcPr>
           <w:p>
             <w:pPr>
@@ -225,7 +242,7 @@
         </w:tc>
         <w:tc>
           <w:tcPr>
-            <w:tcW w:w="4536" w:type="dxa"/>
+            <w:tcW w:w="0" w:type="auto"/>
           </w:tcPr>
           <w:p>
             <w:pPr>
@@ -243,7 +260,7 @@
         </w:tc>
         <w:tc>
           <w:tcPr>
-            <w:tcW w:w="4536" w:type="dxa"/>
+            <w:tcW w:w="0" w:type="auto"/>
           </w:tcPr>
           <w:p>
             <w:pPr>
@@ -257,7 +274,7 @@
       <w:tr>
         <w:tc>
           <w:tcPr>
-            <w:tcW w:w="9016" w:type="dxa"/>
+            <w:tcW w:w="7309" w:type="dxa"/>
           </w:tcPr>
           <w:p>
             <w:pPr>
@@ -279,7 +296,8 @@
         </w:tc>
         <w:tc>
           <w:tcPr>
-            <w:tcW w:w="7266" w:type="dxa"/>
+            <w:tcW w:w="2510" w:type="dxa"/>
+            <w:shd w:val="clear" w:color="auto" w:fill="00B050"/>
           </w:tcPr>
           <w:p>
             <w:pPr>
@@ -310,7 +328,7 @@
         </w:tc>
         <w:tc>
           <w:tcPr>
-            <w:tcW w:w="4536" w:type="dxa"/>
+            <w:tcW w:w="0" w:type="auto"/>
           </w:tcPr>
           <w:p>
             <w:pPr>
@@ -328,7 +346,7 @@
         </w:tc>
         <w:tc>
           <w:tcPr>
-            <w:tcW w:w="4536" w:type="dxa"/>
+            <w:tcW w:w="0" w:type="auto"/>
           </w:tcPr>
           <w:p>
             <w:pPr>
@@ -342,7 +360,7 @@
       <w:tr>
         <w:tc>
           <w:tcPr>
-            <w:tcW w:w="9016" w:type="dxa"/>
+            <w:tcW w:w="7309" w:type="dxa"/>
           </w:tcPr>
           <w:p>
             <w:pPr>
@@ -363,7 +381,7 @@
             <w:hyperlink r:id="rId6" w:anchor="s10.2.3" w:history="1">
               <w:r>
                 <w:rPr>
-                  <w:rStyle w:val="Hyperlink"/>
+                  <w:rStyle w:val="Hyperlnk"/>
                   <w:color w:val="auto"/>
                   <w:lang w:val="en-US"/>
                 </w:rPr>
@@ -374,7 +392,8 @@
         </w:tc>
         <w:tc>
           <w:tcPr>
-            <w:tcW w:w="7266" w:type="dxa"/>
+            <w:tcW w:w="2510" w:type="dxa"/>
+            <w:shd w:val="clear" w:color="auto" w:fill="7F7F7F" w:themeFill="text1" w:themeFillTint="80"/>
           </w:tcPr>
           <w:p>
             <w:pPr>
@@ -411,7 +430,7 @@
         </w:tc>
         <w:tc>
           <w:tcPr>
-            <w:tcW w:w="4536" w:type="dxa"/>
+            <w:tcW w:w="0" w:type="auto"/>
           </w:tcPr>
           <w:p>
             <w:pPr>
@@ -429,7 +448,7 @@
         </w:tc>
         <w:tc>
           <w:tcPr>
-            <w:tcW w:w="4536" w:type="dxa"/>
+            <w:tcW w:w="0" w:type="auto"/>
           </w:tcPr>
           <w:p>
             <w:pPr>
@@ -449,7 +468,7 @@
       <w:tr>
         <w:tc>
           <w:tcPr>
-            <w:tcW w:w="9016" w:type="dxa"/>
+            <w:tcW w:w="7309" w:type="dxa"/>
           </w:tcPr>
           <w:p>
             <w:pPr>
@@ -471,7 +490,8 @@
         </w:tc>
         <w:tc>
           <w:tcPr>
-            <w:tcW w:w="7266" w:type="dxa"/>
+            <w:tcW w:w="2510" w:type="dxa"/>
+            <w:shd w:val="clear" w:color="auto" w:fill="7F7F7F" w:themeFill="text1" w:themeFillTint="80"/>
           </w:tcPr>
           <w:p>
             <w:pPr>
@@ -498,7 +518,7 @@
         </w:tc>
         <w:tc>
           <w:tcPr>
-            <w:tcW w:w="4536" w:type="dxa"/>
+            <w:tcW w:w="0" w:type="auto"/>
           </w:tcPr>
           <w:p>
             <w:pPr>
@@ -540,7 +560,7 @@
         </w:tc>
         <w:tc>
           <w:tcPr>
-            <w:tcW w:w="4536" w:type="dxa"/>
+            <w:tcW w:w="0" w:type="auto"/>
           </w:tcPr>
           <w:p>
             <w:pPr>
@@ -554,7 +574,7 @@
       <w:tr>
         <w:tc>
           <w:tcPr>
-            <w:tcW w:w="9016" w:type="dxa"/>
+            <w:tcW w:w="7309" w:type="dxa"/>
           </w:tcPr>
           <w:p>
             <w:pPr>
@@ -589,7 +609,8 @@
         </w:tc>
         <w:tc>
           <w:tcPr>
-            <w:tcW w:w="7266" w:type="dxa"/>
+            <w:tcW w:w="2510" w:type="dxa"/>
+            <w:shd w:val="clear" w:color="auto" w:fill="00B050"/>
           </w:tcPr>
           <w:p>
             <w:pPr>
@@ -620,7 +641,7 @@
         </w:tc>
         <w:tc>
           <w:tcPr>
-            <w:tcW w:w="4536" w:type="dxa"/>
+            <w:tcW w:w="0" w:type="auto"/>
           </w:tcPr>
           <w:p>
             <w:pPr>
@@ -638,7 +659,7 @@
         </w:tc>
         <w:tc>
           <w:tcPr>
-            <w:tcW w:w="4536" w:type="dxa"/>
+            <w:tcW w:w="0" w:type="auto"/>
           </w:tcPr>
           <w:p>
             <w:pPr>
@@ -652,7 +673,7 @@
       <w:tr>
         <w:tc>
           <w:tcPr>
-            <w:tcW w:w="9016" w:type="dxa"/>
+            <w:tcW w:w="7309" w:type="dxa"/>
           </w:tcPr>
           <w:p>
             <w:pPr>
@@ -687,7 +708,8 @@
         </w:tc>
         <w:tc>
           <w:tcPr>
-            <w:tcW w:w="7266" w:type="dxa"/>
+            <w:tcW w:w="2510" w:type="dxa"/>
+            <w:shd w:val="clear" w:color="auto" w:fill="00B050"/>
           </w:tcPr>
           <w:p>
             <w:pPr>
@@ -705,7 +727,7 @@
         </w:tc>
         <w:tc>
           <w:tcPr>
-            <w:tcW w:w="4536" w:type="dxa"/>
+            <w:tcW w:w="0" w:type="auto"/>
           </w:tcPr>
           <w:p>
             <w:pPr>
@@ -723,7 +745,7 @@
         </w:tc>
         <w:tc>
           <w:tcPr>
-            <w:tcW w:w="4536" w:type="dxa"/>
+            <w:tcW w:w="0" w:type="auto"/>
           </w:tcPr>
           <w:p>
             <w:pPr>
@@ -737,7 +759,7 @@
       <w:tr>
         <w:tc>
           <w:tcPr>
-            <w:tcW w:w="9016" w:type="dxa"/>
+            <w:tcW w:w="7309" w:type="dxa"/>
           </w:tcPr>
           <w:p>
             <w:pPr>
@@ -753,6 +775,7 @@
               <w:rPr>
                 <w:lang w:val="en-US"/>
               </w:rPr>
+              <w:lastRenderedPageBreak/>
               <w:t>Sec 1 4</w:t>
             </w:r>
             <w:r>
@@ -772,7 +795,8 @@
         </w:tc>
         <w:tc>
           <w:tcPr>
-            <w:tcW w:w="7266" w:type="dxa"/>
+            <w:tcW w:w="2510" w:type="dxa"/>
+            <w:shd w:val="clear" w:color="auto" w:fill="FFFF00"/>
           </w:tcPr>
           <w:p>
             <w:pPr>
@@ -816,7 +840,7 @@
         </w:tc>
         <w:tc>
           <w:tcPr>
-            <w:tcW w:w="4536" w:type="dxa"/>
+            <w:tcW w:w="0" w:type="auto"/>
           </w:tcPr>
           <w:p>
             <w:pPr>
@@ -853,23 +877,7 @@
                 <w:color w:val="FF0000"/>
                 <w:lang w:val="en-US"/>
               </w:rPr>
-              <w:t xml:space="preserve">anity </w:t>
-            </w:r>
-            <w:proofErr w:type="gramStart"/>
-            <w:r>
-              <w:rPr>
-                <w:color w:val="FF0000"/>
-                <w:lang w:val="en-US"/>
-              </w:rPr>
-              <w:t>check</w:t>
-            </w:r>
-            <w:proofErr w:type="gramEnd"/>
-            <w:r>
-              <w:rPr>
-                <w:color w:val="FF0000"/>
-                <w:lang w:val="en-US"/>
-              </w:rPr>
-              <w:t xml:space="preserve">: the scenarios and specs were </w:t>
+              <w:t xml:space="preserve">anity check: the scenarios and specs were </w:t>
             </w:r>
             <w:r>
               <w:rPr>
@@ -884,20 +892,36 @@
                 <w:color w:val="FF0000"/>
                 <w:lang w:val="en-US"/>
               </w:rPr>
-              <w:t xml:space="preserve"> under open-services (not exactly this domains TC).</w:t>
-            </w:r>
+              <w:t xml:space="preserve"> under </w:t>
+            </w:r>
+            <w:proofErr w:type="gramStart"/>
             <w:r>
               <w:rPr>
                 <w:color w:val="FF0000"/>
                 <w:lang w:val="en-US"/>
               </w:rPr>
+              <w:t>open-services</w:t>
+            </w:r>
+            <w:proofErr w:type="gramEnd"/>
+            <w:r>
+              <w:rPr>
+                <w:color w:val="FF0000"/>
+                <w:lang w:val="en-US"/>
+              </w:rPr>
+              <w:t xml:space="preserve"> (not exactly this domains TC).</w:t>
+            </w:r>
+            <w:r>
+              <w:rPr>
+                <w:color w:val="FF0000"/>
+                <w:lang w:val="en-US"/>
+              </w:rPr>
               <w:t xml:space="preserve"> Is it still OK to take the suggested text?</w:t>
             </w:r>
           </w:p>
         </w:tc>
         <w:tc>
           <w:tcPr>
-            <w:tcW w:w="4536" w:type="dxa"/>
+            <w:tcW w:w="0" w:type="auto"/>
           </w:tcPr>
           <w:p>
             <w:pPr>
@@ -911,7 +935,7 @@
       <w:tr>
         <w:tc>
           <w:tcPr>
-            <w:tcW w:w="9016" w:type="dxa"/>
+            <w:tcW w:w="7309" w:type="dxa"/>
           </w:tcPr>
           <w:p>
             <w:pPr>
@@ -933,7 +957,8 @@
         </w:tc>
         <w:tc>
           <w:tcPr>
-            <w:tcW w:w="7266" w:type="dxa"/>
+            <w:tcW w:w="2510" w:type="dxa"/>
+            <w:shd w:val="clear" w:color="auto" w:fill="7F7F7F" w:themeFill="text1" w:themeFillTint="80"/>
           </w:tcPr>
           <w:p>
             <w:pPr>
@@ -976,7 +1001,7 @@
         </w:tc>
         <w:tc>
           <w:tcPr>
-            <w:tcW w:w="4536" w:type="dxa"/>
+            <w:tcW w:w="0" w:type="auto"/>
           </w:tcPr>
           <w:p>
             <w:pPr>
@@ -994,7 +1019,7 @@
         </w:tc>
         <w:tc>
           <w:tcPr>
-            <w:tcW w:w="4536" w:type="dxa"/>
+            <w:tcW w:w="0" w:type="auto"/>
           </w:tcPr>
           <w:p>
             <w:pPr>
@@ -1008,7 +1033,7 @@
       <w:tr>
         <w:tc>
           <w:tcPr>
-            <w:tcW w:w="9016" w:type="dxa"/>
+            <w:tcW w:w="7309" w:type="dxa"/>
           </w:tcPr>
           <w:p>
             <w:pPr>
@@ -1030,7 +1055,8 @@
         </w:tc>
         <w:tc>
           <w:tcPr>
-            <w:tcW w:w="7266" w:type="dxa"/>
+            <w:tcW w:w="2510" w:type="dxa"/>
+            <w:shd w:val="clear" w:color="auto" w:fill="7F7F7F" w:themeFill="text1" w:themeFillTint="80"/>
           </w:tcPr>
           <w:p>
             <w:pPr>
@@ -1073,7 +1099,7 @@
         </w:tc>
         <w:tc>
           <w:tcPr>
-            <w:tcW w:w="4536" w:type="dxa"/>
+            <w:tcW w:w="0" w:type="auto"/>
           </w:tcPr>
           <w:p>
             <w:pPr>
@@ -1091,7 +1117,7 @@
         </w:tc>
         <w:tc>
           <w:tcPr>
-            <w:tcW w:w="4536" w:type="dxa"/>
+            <w:tcW w:w="0" w:type="auto"/>
           </w:tcPr>
           <w:p>
             <w:pPr>
@@ -1105,7 +1131,7 @@
       <w:tr>
         <w:tc>
           <w:tcPr>
-            <w:tcW w:w="9016" w:type="dxa"/>
+            <w:tcW w:w="7309" w:type="dxa"/>
           </w:tcPr>
           <w:p>
             <w:pPr>
@@ -1126,7 +1152,7 @@
             <w:hyperlink r:id="rId7" w:anchor="motivation" w:history="1">
               <w:r>
                 <w:rPr>
-                  <w:rStyle w:val="Hyperlink"/>
+                  <w:rStyle w:val="Hyperlnk"/>
                   <w:color w:val="auto"/>
                   <w:lang w:val="en-US"/>
                 </w:rPr>
@@ -1143,7 +1169,8 @@
         </w:tc>
         <w:tc>
           <w:tcPr>
-            <w:tcW w:w="7266" w:type="dxa"/>
+            <w:tcW w:w="2510" w:type="dxa"/>
+            <w:shd w:val="clear" w:color="auto" w:fill="7F7F7F" w:themeFill="text1" w:themeFillTint="80"/>
           </w:tcPr>
           <w:p>
             <w:pPr>
@@ -1187,7 +1214,7 @@
         </w:tc>
         <w:tc>
           <w:tcPr>
-            <w:tcW w:w="4536" w:type="dxa"/>
+            <w:tcW w:w="0" w:type="auto"/>
           </w:tcPr>
           <w:p>
             <w:pPr>
@@ -1205,7 +1232,7 @@
         </w:tc>
         <w:tc>
           <w:tcPr>
-            <w:tcW w:w="4536" w:type="dxa"/>
+            <w:tcW w:w="0" w:type="auto"/>
           </w:tcPr>
           <w:p>
             <w:pPr>
@@ -1219,7 +1246,7 @@
       <w:tr>
         <w:tc>
           <w:tcPr>
-            <w:tcW w:w="9016" w:type="dxa"/>
+            <w:tcW w:w="7309" w:type="dxa"/>
           </w:tcPr>
           <w:p>
             <w:pPr>
@@ -1240,7 +1267,7 @@
             <w:hyperlink r:id="rId8" w:anchor="terminology" w:history="1">
               <w:r>
                 <w:rPr>
-                  <w:rStyle w:val="Hyperlink"/>
+                  <w:rStyle w:val="Hyperlnk"/>
                   <w:color w:val="auto"/>
                   <w:lang w:val="en-US"/>
                 </w:rPr>
@@ -1257,7 +1284,8 @@
         </w:tc>
         <w:tc>
           <w:tcPr>
-            <w:tcW w:w="7266" w:type="dxa"/>
+            <w:tcW w:w="2510" w:type="dxa"/>
+            <w:shd w:val="clear" w:color="auto" w:fill="FFFF00"/>
           </w:tcPr>
           <w:p>
             <w:pPr>
@@ -1295,7 +1323,7 @@
         </w:tc>
         <w:tc>
           <w:tcPr>
-            <w:tcW w:w="4536" w:type="dxa"/>
+            <w:tcW w:w="0" w:type="auto"/>
           </w:tcPr>
           <w:p>
             <w:pPr>
@@ -1326,60 +1354,28 @@
                 <w:color w:val="FF0000"/>
                 <w:lang w:val="en-US"/>
               </w:rPr>
-              <w:t>Sanity check: The whole of Introduction section is marked non-normative. If we only mark Terminology as non-</w:t>
-            </w:r>
-            <w:proofErr w:type="spellStart"/>
-            <w:r>
+              <w:t>Sanity check: The whole of Introduction section is marked non-normative. If we only mark Terminology as non-normamtive, what does this mean for the other subsections? ConfigMangement also only mark some subsections as non-normative.</w:t>
+            </w:r>
+          </w:p>
+          <w:p>
+            <w:pPr>
               <w:rPr>
                 <w:color w:val="FF0000"/>
                 <w:lang w:val="en-US"/>
               </w:rPr>
-              <w:t>normamtive</w:t>
-            </w:r>
-            <w:proofErr w:type="spellEnd"/>
-            <w:r>
-              <w:rPr>
-                <w:color w:val="FF0000"/>
-                <w:lang w:val="en-US"/>
-              </w:rPr>
-              <w:t xml:space="preserve">, what does this mean for the other subsections? </w:t>
-            </w:r>
-            <w:proofErr w:type="spellStart"/>
-            <w:r>
-              <w:rPr>
-                <w:color w:val="FF0000"/>
-                <w:lang w:val="en-US"/>
-              </w:rPr>
-              <w:t>ConfigMangement</w:t>
-            </w:r>
-            <w:proofErr w:type="spellEnd"/>
-            <w:r>
-              <w:rPr>
-                <w:color w:val="FF0000"/>
-                <w:lang w:val="en-US"/>
-              </w:rPr>
-              <w:t xml:space="preserve"> also only mark some subsections as non-normative.</w:t>
-            </w:r>
-          </w:p>
-          <w:p>
-            <w:pPr>
-              <w:rPr>
-                <w:color w:val="FF0000"/>
-                <w:lang w:val="en-US"/>
-              </w:rPr>
-            </w:pPr>
-          </w:p>
-          <w:p>
-            <w:pPr>
-              <w:rPr>
-                <w:lang w:val="en-US"/>
-              </w:rPr>
-            </w:pPr>
-          </w:p>
-        </w:tc>
-        <w:tc>
-          <w:tcPr>
-            <w:tcW w:w="4536" w:type="dxa"/>
+            </w:pPr>
+          </w:p>
+          <w:p>
+            <w:pPr>
+              <w:rPr>
+                <w:lang w:val="en-US"/>
+              </w:rPr>
+            </w:pPr>
+          </w:p>
+        </w:tc>
+        <w:tc>
+          <w:tcPr>
+            <w:tcW w:w="0" w:type="auto"/>
           </w:tcPr>
           <w:p>
             <w:pPr>
@@ -1406,7 +1402,7 @@
       <w:tr>
         <w:tc>
           <w:tcPr>
-            <w:tcW w:w="9016" w:type="dxa"/>
+            <w:tcW w:w="7309" w:type="dxa"/>
           </w:tcPr>
           <w:p>
             <w:pPr>
@@ -1427,62 +1423,66 @@
             <w:hyperlink r:id="rId9" w:anchor="resourceOperations" w:history="1">
               <w:r>
                 <w:rPr>
-                  <w:rStyle w:val="Hyperlink"/>
+                  <w:rStyle w:val="Hyperlnk"/>
                   <w:color w:val="auto"/>
                   <w:lang w:val="en-US"/>
                 </w:rPr>
-                <w:t>https://tools.oasis-open.org/version-control/svn/oslc-core/trunk/specs/oslc-core.html#resourceOperations</w:t>
+                <w:t>https://tools.oasis-open.org/version-</w:t>
+              </w:r>
+              <w:r>
+                <w:rPr>
+                  <w:rStyle w:val="Hyperlnk"/>
+                  <w:color w:val="auto"/>
+                  <w:lang w:val="en-US"/>
+                </w:rPr>
+                <w:lastRenderedPageBreak/>
+                <w:t>control/svn/oslc-core/trunk/specs/oslc-core.html#resourceOperations</w:t>
               </w:r>
             </w:hyperlink>
             <w:r>
               <w:rPr>
                 <w:lang w:val="en-US"/>
               </w:rPr>
-              <w:t xml:space="preserve"> where in 4.4.1 we say the service MUST accept text/turtle and application/</w:t>
-            </w:r>
-            <w:proofErr w:type="spellStart"/>
-            <w:r>
-              <w:rPr>
-                <w:lang w:val="en-US"/>
-              </w:rPr>
-              <w:t>ld+json</w:t>
-            </w:r>
-            <w:proofErr w:type="spellEnd"/>
-            <w:r>
-              <w:rPr>
-                <w:lang w:val="en-US"/>
-              </w:rPr>
-              <w:t>. That’s pretty important!</w:t>
-            </w:r>
-          </w:p>
-        </w:tc>
-        <w:tc>
-          <w:tcPr>
-            <w:tcW w:w="7266" w:type="dxa"/>
-          </w:tcPr>
-          <w:p>
-            <w:pPr>
-              <w:rPr>
-                <w:lang w:val="en-US"/>
-              </w:rPr>
-            </w:pPr>
-            <w:r>
-              <w:rPr>
-                <w:lang w:val="en-US"/>
-              </w:rPr>
+              <w:t xml:space="preserve"> where in 4.4.1 we say the service MUST accept text/turtle and application/ld+json. That’s pretty important!</w:t>
+            </w:r>
+          </w:p>
+        </w:tc>
+        <w:tc>
+          <w:tcPr>
+            <w:tcW w:w="2510" w:type="dxa"/>
+          </w:tcPr>
+          <w:p>
+            <w:pPr>
+              <w:rPr>
+                <w:lang w:val="en-US"/>
+              </w:rPr>
+            </w:pPr>
+            <w:r>
+              <w:rPr>
+                <w:lang w:val="en-US"/>
+              </w:rPr>
+              <w:lastRenderedPageBreak/>
               <w:t xml:space="preserve">Jad: </w:t>
             </w:r>
             <w:r>
               <w:rPr>
                 <w:lang w:val="en-US"/>
               </w:rPr>
-              <w:t>Refer to the suggested section within Core 3.0.</w:t>
-            </w:r>
-          </w:p>
-        </w:tc>
-        <w:tc>
-          <w:tcPr>
-            <w:tcW w:w="4536" w:type="dxa"/>
+              <w:t>Refer to the suggested s</w:t>
+            </w:r>
+            <w:bookmarkStart w:id="0" w:name="_GoBack"/>
+            <w:bookmarkEnd w:id="0"/>
+            <w:r>
+              <w:rPr>
+                <w:lang w:val="en-US"/>
+              </w:rPr>
+              <w:t>ection within Core 3.0.</w:t>
+            </w:r>
+          </w:p>
+        </w:tc>
+        <w:tc>
+          <w:tcPr>
+            <w:tcW w:w="0" w:type="auto"/>
           </w:tcPr>
           <w:p>
             <w:pPr>
@@ -1500,19 +1500,26 @@
         </w:tc>
         <w:tc>
           <w:tcPr>
-            <w:tcW w:w="4536" w:type="dxa"/>
-          </w:tcPr>
-          <w:p>
-            <w:pPr>
-              <w:rPr>
-                <w:lang w:val="en-US"/>
-              </w:rPr>
-            </w:pPr>
-            <w:r>
-              <w:rPr>
-                <w:lang w:val="en-US"/>
-              </w:rPr>
-              <w:t xml:space="preserve">CM needs to be changed as well. </w:t>
+            <w:tcW w:w="0" w:type="auto"/>
+          </w:tcPr>
+          <w:p>
+            <w:pPr>
+              <w:rPr>
+                <w:lang w:val="en-US"/>
+              </w:rPr>
+            </w:pPr>
+            <w:r>
+              <w:rPr>
+                <w:lang w:val="en-US"/>
+              </w:rPr>
+              <w:t xml:space="preserve">CM needs to be </w:t>
+            </w:r>
+            <w:r>
+              <w:rPr>
+                <w:lang w:val="en-US"/>
+              </w:rPr>
+              <w:lastRenderedPageBreak/>
+              <w:t xml:space="preserve">changed as well. </w:t>
             </w:r>
           </w:p>
           <w:p>
@@ -1527,7 +1534,7 @@
       <w:tr>
         <w:tc>
           <w:tcPr>
-            <w:tcW w:w="9016" w:type="dxa"/>
+            <w:tcW w:w="7309" w:type="dxa"/>
           </w:tcPr>
           <w:p>
             <w:pPr>
@@ -1543,13 +1550,15 @@
               <w:rPr>
                 <w:lang w:val="en-US"/>
               </w:rPr>
+              <w:lastRenderedPageBreak/>
               <w:t>Sec 2.5 authentication: In addition to … , OSLC [RM] servers SHOULD support… (not [CM])</w:t>
             </w:r>
           </w:p>
         </w:tc>
         <w:tc>
           <w:tcPr>
-            <w:tcW w:w="7266" w:type="dxa"/>
+            <w:tcW w:w="2510" w:type="dxa"/>
+            <w:shd w:val="clear" w:color="auto" w:fill="00B050"/>
           </w:tcPr>
           <w:p>
             <w:pPr>
@@ -1567,7 +1576,7 @@
         </w:tc>
         <w:tc>
           <w:tcPr>
-            <w:tcW w:w="4536" w:type="dxa"/>
+            <w:tcW w:w="0" w:type="auto"/>
           </w:tcPr>
           <w:p>
             <w:pPr>
@@ -1585,7 +1594,7 @@
         </w:tc>
         <w:tc>
           <w:tcPr>
-            <w:tcW w:w="4536" w:type="dxa"/>
+            <w:tcW w:w="0" w:type="auto"/>
           </w:tcPr>
           <w:p>
             <w:pPr>
@@ -1599,7 +1608,7 @@
       <w:tr>
         <w:tc>
           <w:tcPr>
-            <w:tcW w:w="9016" w:type="dxa"/>
+            <w:tcW w:w="7309" w:type="dxa"/>
           </w:tcPr>
           <w:p>
             <w:pPr>
@@ -1621,7 +1630,8 @@
         </w:tc>
         <w:tc>
           <w:tcPr>
-            <w:tcW w:w="7266" w:type="dxa"/>
+            <w:tcW w:w="2510" w:type="dxa"/>
+            <w:shd w:val="clear" w:color="auto" w:fill="00B050"/>
           </w:tcPr>
           <w:p>
             <w:pPr>
@@ -1639,7 +1649,7 @@
         </w:tc>
         <w:tc>
           <w:tcPr>
-            <w:tcW w:w="4536" w:type="dxa"/>
+            <w:tcW w:w="0" w:type="auto"/>
           </w:tcPr>
           <w:p>
             <w:pPr>
@@ -1657,7 +1667,7 @@
         </w:tc>
         <w:tc>
           <w:tcPr>
-            <w:tcW w:w="4536" w:type="dxa"/>
+            <w:tcW w:w="0" w:type="auto"/>
           </w:tcPr>
           <w:p>
             <w:pPr>
@@ -1671,7 +1681,7 @@
       <w:tr>
         <w:tc>
           <w:tcPr>
-            <w:tcW w:w="9016" w:type="dxa"/>
+            <w:tcW w:w="7309" w:type="dxa"/>
           </w:tcPr>
           <w:p>
             <w:pPr>
@@ -1693,7 +1703,8 @@
         </w:tc>
         <w:tc>
           <w:tcPr>
-            <w:tcW w:w="7266" w:type="dxa"/>
+            <w:tcW w:w="2510" w:type="dxa"/>
+            <w:shd w:val="clear" w:color="auto" w:fill="00B050"/>
           </w:tcPr>
           <w:p>
             <w:pPr>
@@ -1711,7 +1722,7 @@
         </w:tc>
         <w:tc>
           <w:tcPr>
-            <w:tcW w:w="4536" w:type="dxa"/>
+            <w:tcW w:w="0" w:type="auto"/>
           </w:tcPr>
           <w:p>
             <w:pPr>
@@ -1729,7 +1740,7 @@
         </w:tc>
         <w:tc>
           <w:tcPr>
-            <w:tcW w:w="4536" w:type="dxa"/>
+            <w:tcW w:w="0" w:type="auto"/>
           </w:tcPr>
           <w:p>
             <w:pPr>
@@ -1743,7 +1754,7 @@
       <w:tr>
         <w:tc>
           <w:tcPr>
-            <w:tcW w:w="9016" w:type="dxa"/>
+            <w:tcW w:w="7309" w:type="dxa"/>
           </w:tcPr>
           <w:p>
             <w:pPr>
@@ -1765,7 +1776,8 @@
         </w:tc>
         <w:tc>
           <w:tcPr>
-            <w:tcW w:w="7266" w:type="dxa"/>
+            <w:tcW w:w="2510" w:type="dxa"/>
+            <w:shd w:val="clear" w:color="auto" w:fill="00B050"/>
           </w:tcPr>
           <w:p>
             <w:pPr>
@@ -1783,7 +1795,7 @@
         </w:tc>
         <w:tc>
           <w:tcPr>
-            <w:tcW w:w="4536" w:type="dxa"/>
+            <w:tcW w:w="0" w:type="auto"/>
           </w:tcPr>
           <w:p>
             <w:pPr>
@@ -1801,7 +1813,7 @@
         </w:tc>
         <w:tc>
           <w:tcPr>
-            <w:tcW w:w="4536" w:type="dxa"/>
+            <w:tcW w:w="0" w:type="auto"/>
           </w:tcPr>
           <w:p>
             <w:pPr>
@@ -1815,7 +1827,7 @@
       <w:tr>
         <w:tc>
           <w:tcPr>
-            <w:tcW w:w="9016" w:type="dxa"/>
+            <w:tcW w:w="7309" w:type="dxa"/>
           </w:tcPr>
           <w:p>
             <w:pPr>
@@ -1831,27 +1843,14 @@
               <w:rPr>
                 <w:lang w:val="en-US"/>
               </w:rPr>
-              <w:t>Sec 4.1 – “</w:t>
-            </w:r>
-            <w:proofErr w:type="spellStart"/>
-            <w:r>
-              <w:rPr>
-                <w:lang w:val="en-US"/>
-              </w:rPr>
-              <w:t>outwith</w:t>
-            </w:r>
-            <w:proofErr w:type="spellEnd"/>
-            <w:r>
-              <w:rPr>
-                <w:lang w:val="en-US"/>
-              </w:rPr>
-              <w:t>”? With all due respect to Ian, I’d recommend “beyond” as more standard English (2 instances)</w:t>
-            </w:r>
-          </w:p>
-        </w:tc>
-        <w:tc>
-          <w:tcPr>
-            <w:tcW w:w="7266" w:type="dxa"/>
+              <w:t>Sec 4.1 – “outwith”? With all due respect to Ian, I’d recommend “beyond” as more standard English (2 instances)</w:t>
+            </w:r>
+          </w:p>
+        </w:tc>
+        <w:tc>
+          <w:tcPr>
+            <w:tcW w:w="2510" w:type="dxa"/>
+            <w:shd w:val="clear" w:color="auto" w:fill="00B050"/>
           </w:tcPr>
           <w:p>
             <w:pPr>
@@ -1869,7 +1868,7 @@
         </w:tc>
         <w:tc>
           <w:tcPr>
-            <w:tcW w:w="4536" w:type="dxa"/>
+            <w:tcW w:w="0" w:type="auto"/>
           </w:tcPr>
           <w:p>
             <w:pPr>
@@ -1887,7 +1886,7 @@
         </w:tc>
         <w:tc>
           <w:tcPr>
-            <w:tcW w:w="4536" w:type="dxa"/>
+            <w:tcW w:w="0" w:type="auto"/>
           </w:tcPr>
           <w:p>
             <w:pPr>
@@ -1901,7 +1900,7 @@
       <w:tr>
         <w:tc>
           <w:tcPr>
-            <w:tcW w:w="9016" w:type="dxa"/>
+            <w:tcW w:w="7309" w:type="dxa"/>
           </w:tcPr>
           <w:p>
             <w:pPr>
@@ -1917,27 +1916,14 @@
               <w:rPr>
                 <w:lang w:val="en-US"/>
               </w:rPr>
-              <w:t>Sec 4.3 – results misspelled “</w:t>
-            </w:r>
-            <w:proofErr w:type="spellStart"/>
-            <w:r>
-              <w:rPr>
-                <w:lang w:val="en-US"/>
-              </w:rPr>
-              <w:t>resutls</w:t>
-            </w:r>
-            <w:proofErr w:type="spellEnd"/>
-            <w:r>
-              <w:rPr>
-                <w:lang w:val="en-US"/>
-              </w:rPr>
-              <w:t>”</w:t>
-            </w:r>
-          </w:p>
-        </w:tc>
-        <w:tc>
-          <w:tcPr>
-            <w:tcW w:w="7266" w:type="dxa"/>
+              <w:t>Sec 4.3 – results misspelled “resutls”</w:t>
+            </w:r>
+          </w:p>
+        </w:tc>
+        <w:tc>
+          <w:tcPr>
+            <w:tcW w:w="2510" w:type="dxa"/>
+            <w:shd w:val="clear" w:color="auto" w:fill="00B050"/>
           </w:tcPr>
           <w:p>
             <w:pPr>
@@ -1955,7 +1941,7 @@
         </w:tc>
         <w:tc>
           <w:tcPr>
-            <w:tcW w:w="4536" w:type="dxa"/>
+            <w:tcW w:w="0" w:type="auto"/>
           </w:tcPr>
           <w:p>
             <w:pPr>
@@ -1973,7 +1959,7 @@
         </w:tc>
         <w:tc>
           <w:tcPr>
-            <w:tcW w:w="4536" w:type="dxa"/>
+            <w:tcW w:w="0" w:type="auto"/>
           </w:tcPr>
           <w:p>
             <w:pPr>
@@ -2007,16 +1993,16 @@
     </w:p>
     <w:tbl>
       <w:tblPr>
-        <w:tblStyle w:val="TableGrid"/>
+        <w:tblStyle w:val="Tabellrutnt"/>
         <w:tblW w:w="0" w:type="auto"/>
         <w:tblInd w:w="720" w:type="dxa"/>
         <w:tblLook w:val="04A0" w:firstRow="1" w:lastRow="0" w:firstColumn="1" w:lastColumn="0" w:noHBand="0" w:noVBand="1"/>
       </w:tblPr>
       <w:tblGrid>
-        <w:gridCol w:w="3744"/>
-        <w:gridCol w:w="971"/>
-        <w:gridCol w:w="3016"/>
-        <w:gridCol w:w="565"/>
+        <w:gridCol w:w="6067"/>
+        <w:gridCol w:w="3047"/>
+        <w:gridCol w:w="2264"/>
+        <w:gridCol w:w="1850"/>
       </w:tblGrid>
       <w:tr>
         <w:tc>
@@ -2218,6 +2204,7 @@
         <w:tc>
           <w:tcPr>
             <w:tcW w:w="7266" w:type="dxa"/>
+            <w:shd w:val="clear" w:color="auto" w:fill="00B050"/>
           </w:tcPr>
           <w:p>
             <w:pPr>
@@ -2496,41 +2483,15 @@
               <w:rPr>
                 <w:lang w:val="en-US"/>
               </w:rPr>
-              <w:t xml:space="preserve">Sec 1.3 references </w:t>
-            </w:r>
-            <w:proofErr w:type="spellStart"/>
-            <w:r>
-              <w:rPr>
-                <w:lang w:val="en-US"/>
-              </w:rPr>
-              <w:t>oslc_qm</w:t>
-            </w:r>
-            <w:proofErr w:type="spellEnd"/>
-            <w:r>
-              <w:rPr>
-                <w:lang w:val="en-US"/>
-              </w:rPr>
-              <w:t xml:space="preserve"> which I believe is not used in the </w:t>
-            </w:r>
-            <w:proofErr w:type="spellStart"/>
-            <w:r>
-              <w:rPr>
-                <w:lang w:val="en-US"/>
-              </w:rPr>
-              <w:t>rm</w:t>
-            </w:r>
-            <w:proofErr w:type="spellEnd"/>
-            <w:r>
-              <w:rPr>
-                <w:lang w:val="en-US"/>
-              </w:rPr>
-              <w:t xml:space="preserve"> spec? (Couldn’t find it in the vocab or shapes docs)</w:t>
+              <w:lastRenderedPageBreak/>
+              <w:t>Sec 1.3 references oslc_qm which I believe is not used in the rm spec? (Couldn’t find it in the vocab or shapes docs)</w:t>
             </w:r>
           </w:p>
         </w:tc>
         <w:tc>
           <w:tcPr>
             <w:tcW w:w="7266" w:type="dxa"/>
+            <w:shd w:val="clear" w:color="auto" w:fill="00B050"/>
           </w:tcPr>
           <w:p>
             <w:pPr>
@@ -2689,21 +2650,7 @@
               <w:rPr>
                 <w:lang w:val="en-US"/>
               </w:rPr>
-              <w:t xml:space="preserve">Missing the actual vocabulary! 3 </w:t>
-            </w:r>
-            <w:proofErr w:type="spellStart"/>
-            <w:r>
-              <w:rPr>
-                <w:lang w:val="en-US"/>
-              </w:rPr>
-              <w:t>respec</w:t>
-            </w:r>
-            <w:proofErr w:type="spellEnd"/>
-            <w:r>
-              <w:rPr>
-                <w:lang w:val="en-US"/>
-              </w:rPr>
-              <w:t xml:space="preserve"> errors:</w:t>
+              <w:t>Missing the actual vocabulary! 3 respec errors:</w:t>
             </w:r>
           </w:p>
           <w:p>
@@ -2720,49 +2667,7 @@
               <w:rPr>
                 <w:lang w:val="en-US"/>
               </w:rPr>
-              <w:t>Error including URI=./requirements-management-</w:t>
-            </w:r>
-            <w:proofErr w:type="spellStart"/>
-            <w:r>
-              <w:rPr>
-                <w:lang w:val="en-US"/>
-              </w:rPr>
-              <w:t>vocab.ttl</w:t>
-            </w:r>
-            <w:proofErr w:type="spellEnd"/>
-            <w:r>
-              <w:rPr>
-                <w:lang w:val="en-US"/>
-              </w:rPr>
-              <w:t>: error (</w:t>
-            </w:r>
-            <w:proofErr w:type="spellStart"/>
-            <w:r>
-              <w:rPr>
-                <w:lang w:val="en-US"/>
-              </w:rPr>
-              <w:t>NetworkError</w:t>
-            </w:r>
-            <w:proofErr w:type="spellEnd"/>
-            <w:r>
-              <w:rPr>
-                <w:lang w:val="en-US"/>
-              </w:rPr>
-              <w:t>: Failed to execute 'send' on '</w:t>
-            </w:r>
-            <w:proofErr w:type="spellStart"/>
-            <w:r>
-              <w:rPr>
-                <w:lang w:val="en-US"/>
-              </w:rPr>
-              <w:t>XMLHttpRequest</w:t>
-            </w:r>
-            <w:proofErr w:type="spellEnd"/>
-            <w:r>
-              <w:rPr>
-                <w:lang w:val="en-US"/>
-              </w:rPr>
-              <w:t>': Failed to load 'https://raw.githubusercontent.com/oasis-tcs/oslc-domains/master/rm/requirements-management-vocab.ttl'.)</w:t>
+              <w:t>Error including URI=./requirements-management-vocab.ttl: error (NetworkError: Failed to execute 'send' on 'XMLHttpRequest': Failed to load 'https://raw.githubusercontent.com/oasis-tcs/oslc-domains/master/rm/requirements-management-vocab.ttl'.)</w:t>
             </w:r>
           </w:p>
           <w:p>
@@ -2779,49 +2684,7 @@
               <w:rPr>
                 <w:lang w:val="en-US"/>
               </w:rPr>
-              <w:t>Error including URI=./</w:t>
-            </w:r>
-            <w:proofErr w:type="spellStart"/>
-            <w:r>
-              <w:rPr>
-                <w:lang w:val="en-US"/>
-              </w:rPr>
-              <w:t>requirements-management-shapes.ttl#Requirement</w:t>
-            </w:r>
-            <w:proofErr w:type="spellEnd"/>
-            <w:r>
-              <w:rPr>
-                <w:lang w:val="en-US"/>
-              </w:rPr>
-              <w:t>: error (</w:t>
-            </w:r>
-            <w:proofErr w:type="spellStart"/>
-            <w:r>
-              <w:rPr>
-                <w:lang w:val="en-US"/>
-              </w:rPr>
-              <w:t>NetworkError</w:t>
-            </w:r>
-            <w:proofErr w:type="spellEnd"/>
-            <w:r>
-              <w:rPr>
-                <w:lang w:val="en-US"/>
-              </w:rPr>
-              <w:t>: Failed to execute 'send' on '</w:t>
-            </w:r>
-            <w:proofErr w:type="spellStart"/>
-            <w:r>
-              <w:rPr>
-                <w:lang w:val="en-US"/>
-              </w:rPr>
-              <w:t>XMLHttpRequest</w:t>
-            </w:r>
-            <w:proofErr w:type="spellEnd"/>
-            <w:r>
-              <w:rPr>
-                <w:lang w:val="en-US"/>
-              </w:rPr>
-              <w:t>': Failed to load 'https://raw.githubusercontent.com/oasis-tcs/oslc-domains/master/rm/requirements-management-shapes.ttl'.)</w:t>
+              <w:t>Error including URI=./requirements-management-shapes.ttl#Requirement: error (NetworkError: Failed to execute 'send' on 'XMLHttpRequest': Failed to load 'https://raw.githubusercontent.com/oasis-tcs/oslc-domains/master/rm/requirements-management-shapes.ttl'.)</w:t>
             </w:r>
           </w:p>
           <w:p>
@@ -2838,49 +2701,7 @@
               <w:rPr>
                 <w:lang w:val="en-US"/>
               </w:rPr>
-              <w:t>Error including URI=./</w:t>
-            </w:r>
-            <w:proofErr w:type="spellStart"/>
-            <w:r>
-              <w:rPr>
-                <w:lang w:val="en-US"/>
-              </w:rPr>
-              <w:t>requirements-management-shapes.ttl#RequirementCollection</w:t>
-            </w:r>
-            <w:proofErr w:type="spellEnd"/>
-            <w:r>
-              <w:rPr>
-                <w:lang w:val="en-US"/>
-              </w:rPr>
-              <w:t>: error (</w:t>
-            </w:r>
-            <w:proofErr w:type="spellStart"/>
-            <w:r>
-              <w:rPr>
-                <w:lang w:val="en-US"/>
-              </w:rPr>
-              <w:t>NetworkError</w:t>
-            </w:r>
-            <w:proofErr w:type="spellEnd"/>
-            <w:r>
-              <w:rPr>
-                <w:lang w:val="en-US"/>
-              </w:rPr>
-              <w:t>: Failed to execute 'send' on '</w:t>
-            </w:r>
-            <w:proofErr w:type="spellStart"/>
-            <w:r>
-              <w:rPr>
-                <w:lang w:val="en-US"/>
-              </w:rPr>
-              <w:t>XMLHttpRequest</w:t>
-            </w:r>
-            <w:proofErr w:type="spellEnd"/>
-            <w:r>
-              <w:rPr>
-                <w:lang w:val="en-US"/>
-              </w:rPr>
-              <w:t>': Failed to load 'https://raw.githubusercontent.com/oasis-tcs/oslc-domains/master/rm/requirements-management-shapes.ttl'.)</w:t>
+              <w:t>Error including URI=./requirements-management-shapes.ttl#RequirementCollection: error (NetworkError: Failed to execute 'send' on 'XMLHttpRequest': Failed to load 'https://raw.githubusercontent.com/oasis-tcs/oslc-domains/master/rm/requirements-management-shapes.ttl'.)</w:t>
             </w:r>
           </w:p>
         </w:tc>
@@ -3007,6 +2828,7 @@
         <w:rPr>
           <w:lang w:val="en-US"/>
         </w:rPr>
+        <w:lastRenderedPageBreak/>
         <w:t>Vocabulary</w:t>
       </w:r>
       <w:r>
@@ -3025,15 +2847,15 @@
     </w:p>
     <w:tbl>
       <w:tblPr>
-        <w:tblStyle w:val="TableGrid"/>
+        <w:tblStyle w:val="Tabellrutnt"/>
         <w:tblW w:w="0" w:type="auto"/>
         <w:tblInd w:w="720" w:type="dxa"/>
         <w:tblLook w:val="04A0" w:firstRow="1" w:lastRow="0" w:firstColumn="1" w:lastColumn="0" w:noHBand="0" w:noVBand="1"/>
       </w:tblPr>
       <w:tblGrid>
-        <w:gridCol w:w="9016"/>
-        <w:gridCol w:w="7266"/>
-        <w:gridCol w:w="7266"/>
+        <w:gridCol w:w="5429"/>
+        <w:gridCol w:w="3956"/>
+        <w:gridCol w:w="3843"/>
       </w:tblGrid>
       <w:tr>
         <w:tc>
@@ -3131,6 +2953,7 @@
         <w:tc>
           <w:tcPr>
             <w:tcW w:w="7266" w:type="dxa"/>
+            <w:shd w:val="clear" w:color="auto" w:fill="00B050"/>
           </w:tcPr>
           <w:p>
             <w:pPr>
@@ -3186,14 +3009,7 @@
               <w:rPr>
                 <w:lang w:val="en-US"/>
               </w:rPr>
-              <w:t xml:space="preserve">Shouldn’t we have a non-normative recommendation for how to represent a tree structure in these collections? The only real option available here is the </w:t>
-            </w:r>
-            <w:proofErr w:type="spellStart"/>
-            <w:r>
-              <w:rPr>
-                <w:lang w:val="en-US"/>
-              </w:rPr>
-              <w:t>oslc_</w:t>
+              <w:t>Shouldn’t we have a non-normative recommendation for how to represent a tree structure in these collections? The only real option available here is the oslc_</w:t>
             </w:r>
             <w:proofErr w:type="gramStart"/>
             <w:r>
@@ -3202,41 +3018,12 @@
               </w:rPr>
               <w:t>rm:uses</w:t>
             </w:r>
-            <w:proofErr w:type="spellEnd"/>
             <w:proofErr w:type="gramEnd"/>
             <w:r>
               <w:rPr>
                 <w:lang w:val="en-US"/>
               </w:rPr>
-              <w:t xml:space="preserve"> property. Presumably it can include another requirements collection; thus creating a hierarchy. Since it is the only option then presumably everybody will figure that out but it’s such a common scenario (</w:t>
-            </w:r>
-            <w:proofErr w:type="spellStart"/>
-            <w:r>
-              <w:rPr>
-                <w:lang w:val="en-US"/>
-              </w:rPr>
-              <w:t>ReqIF</w:t>
-            </w:r>
-            <w:proofErr w:type="spellEnd"/>
-            <w:r>
-              <w:rPr>
-                <w:lang w:val="en-US"/>
-              </w:rPr>
-              <w:t xml:space="preserve">, Integrity LM) that it seems worth mentioning – or some other approach if </w:t>
-            </w:r>
-            <w:proofErr w:type="spellStart"/>
-            <w:r>
-              <w:rPr>
-                <w:lang w:val="en-US"/>
-              </w:rPr>
-              <w:t>oslc_rm:uses</w:t>
-            </w:r>
-            <w:proofErr w:type="spellEnd"/>
-            <w:r>
-              <w:rPr>
-                <w:lang w:val="en-US"/>
-              </w:rPr>
-              <w:t xml:space="preserve"> is not desirable for some reason.</w:t>
+              <w:t xml:space="preserve"> property. Presumably it can include another requirements collection; thus creating a hierarchy. Since it is the only option then presumably everybody will figure that out but it’s such a common scenario (ReqIF, Integrity LM) that it seems worth mentioning – or some other approach if oslc_rm:uses is not desirable for some reason.</w:t>
             </w:r>
           </w:p>
         </w:tc>
@@ -3444,7 +3231,16 @@
                 <w:iCs/>
                 <w:lang w:val="en-US"/>
               </w:rPr>
-              <w:t>It is strongly recommended that any additional properties be defined in XML namespaces distinct from those defined by OSLC in these specifications.</w:t>
+              <w:t xml:space="preserve">It is strongly recommended that any additional properties be </w:t>
+            </w:r>
+            <w:r>
+              <w:rPr>
+                <w:i/>
+                <w:iCs/>
+                <w:lang w:val="en-US"/>
+              </w:rPr>
+              <w:lastRenderedPageBreak/>
+              <w:t>defined in XML namespaces distinct from those defined by OSLC in these specifications.</w:t>
             </w:r>
             <w:r>
               <w:rPr>
@@ -3460,6 +3256,7 @@
           </w:tcPr>
           <w:p>
             <w:r>
+              <w:lastRenderedPageBreak/>
               <w:t>Jad: telco 2018-04-19: Won’t fix. If not broken, don’t change it.</w:t>
             </w:r>
           </w:p>
@@ -3501,21 +3298,12 @@
                 <w:lang w:val="en-US"/>
               </w:rPr>
             </w:pPr>
-            <w:proofErr w:type="spellStart"/>
             <w:r>
               <w:rPr>
                 <w:strike/>
                 <w:lang w:val="en-US"/>
               </w:rPr>
-              <w:t>dcterms:modified</w:t>
-            </w:r>
-            <w:proofErr w:type="spellEnd"/>
-            <w:r>
-              <w:rPr>
-                <w:strike/>
-                <w:lang w:val="en-US"/>
-              </w:rPr>
-              <w:t xml:space="preserve"> – Timestamp last latest resource modification</w:t>
+              <w:t>dcterms:modified – Timestamp last latest resource modification</w:t>
             </w:r>
           </w:p>
         </w:tc>
@@ -3641,15 +3429,15 @@
     </w:p>
     <w:tbl>
       <w:tblPr>
-        <w:tblStyle w:val="TableGrid"/>
+        <w:tblStyle w:val="Tabellrutnt"/>
         <w:tblW w:w="0" w:type="auto"/>
         <w:tblInd w:w="720" w:type="dxa"/>
         <w:tblLook w:val="04A0" w:firstRow="1" w:lastRow="0" w:firstColumn="1" w:lastColumn="0" w:noHBand="0" w:noVBand="1"/>
       </w:tblPr>
       <w:tblGrid>
-        <w:gridCol w:w="5836"/>
-        <w:gridCol w:w="1688"/>
-        <w:gridCol w:w="772"/>
+        <w:gridCol w:w="7548"/>
+        <w:gridCol w:w="3267"/>
+        <w:gridCol w:w="2413"/>
       </w:tblGrid>
       <w:tr>
         <w:tc>
@@ -3739,7 +3527,7 @@
             <w:hyperlink r:id="rId10" w:anchor="RM_Relationship_Properties" w:history="1">
               <w:r>
                 <w:rPr>
-                  <w:rStyle w:val="Hyperlink"/>
+                  <w:rStyle w:val="Hyperlnk"/>
                   <w:lang w:val="en-CA"/>
                 </w:rPr>
                 <w:t>http://open-services.net/bin/view/Main/RmSpecificationV2#RM_Relationship_Properties</w:t>
@@ -3798,7 +3586,7 @@
             <w:hyperlink r:id="rId11" w:anchor="labels" w:history="1">
               <w:r>
                 <w:rPr>
-                  <w:rStyle w:val="Hyperlink"/>
+                  <w:rStyle w:val="Hyperlnk"/>
                   <w:lang w:val="en-CA"/>
                 </w:rPr>
                 <w:t>https://rawgit.com/oasis-tcs/oslc-domains/master/rm/requirements-management-spec.html#labels</w:t>
@@ -3812,6 +3600,7 @@
             <w:tcBorders>
               <w:bottom w:val="single" w:sz="4" w:space="0" w:color="auto"/>
             </w:tcBorders>
+            <w:shd w:val="clear" w:color="auto" w:fill="00B050"/>
           </w:tcPr>
           <w:p>
             <w:pPr>
@@ -4088,6 +3877,7 @@
               <w:rPr>
                 <w:b/>
               </w:rPr>
+              <w:lastRenderedPageBreak/>
               <w:t>-</w:t>
             </w:r>
           </w:p>
@@ -4163,15 +3953,15 @@
     </w:p>
     <w:tbl>
       <w:tblPr>
-        <w:tblStyle w:val="TableGrid"/>
+        <w:tblStyle w:val="Tabellrutnt"/>
         <w:tblW w:w="0" w:type="auto"/>
         <w:tblInd w:w="720" w:type="dxa"/>
         <w:tblLook w:val="04A0" w:firstRow="1" w:lastRow="0" w:firstColumn="1" w:lastColumn="0" w:noHBand="0" w:noVBand="1"/>
       </w:tblPr>
       <w:tblGrid>
-        <w:gridCol w:w="4276"/>
-        <w:gridCol w:w="2484"/>
-        <w:gridCol w:w="1536"/>
+        <w:gridCol w:w="5809"/>
+        <w:gridCol w:w="4030"/>
+        <w:gridCol w:w="3389"/>
       </w:tblGrid>
       <w:tr>
         <w:tc>
@@ -4248,7 +4038,7 @@
           </w:tcPr>
           <w:p>
             <w:pPr>
-              <w:pStyle w:val="ListParagraph"/>
+              <w:pStyle w:val="Liststycke"/>
               <w:numPr>
                 <w:ilvl w:val="0"/>
                 <w:numId w:val="4"/>
@@ -4269,7 +4059,7 @@
           </w:p>
           <w:p>
             <w:pPr>
-              <w:pStyle w:val="ListParagraph"/>
+              <w:pStyle w:val="Liststycke"/>
               <w:numPr>
                 <w:ilvl w:val="1"/>
                 <w:numId w:val="4"/>
@@ -4368,7 +4158,7 @@
           </w:tcPr>
           <w:p>
             <w:pPr>
-              <w:pStyle w:val="ListParagraph"/>
+              <w:pStyle w:val="Liststycke"/>
               <w:numPr>
                 <w:ilvl w:val="0"/>
                 <w:numId w:val="4"/>
@@ -4389,7 +4179,7 @@
           </w:p>
           <w:p>
             <w:pPr>
-              <w:pStyle w:val="ListParagraph"/>
+              <w:pStyle w:val="Liststycke"/>
               <w:numPr>
                 <w:ilvl w:val="1"/>
                 <w:numId w:val="4"/>
@@ -4428,6 +4218,7 @@
             <w:tcBorders>
               <w:bottom w:val="single" w:sz="4" w:space="0" w:color="auto"/>
             </w:tcBorders>
+            <w:shd w:val="clear" w:color="auto" w:fill="00B050"/>
           </w:tcPr>
           <w:p>
             <w:pPr>
@@ -4504,7 +4295,7 @@
           </w:tcPr>
           <w:p>
             <w:pPr>
-              <w:pStyle w:val="ListParagraph"/>
+              <w:pStyle w:val="Liststycke"/>
               <w:numPr>
                 <w:ilvl w:val="0"/>
                 <w:numId w:val="4"/>
@@ -4525,7 +4316,7 @@
           </w:p>
           <w:p>
             <w:pPr>
-              <w:pStyle w:val="ListParagraph"/>
+              <w:pStyle w:val="Liststycke"/>
               <w:numPr>
                 <w:ilvl w:val="1"/>
                 <w:numId w:val="4"/>
@@ -4619,7 +4410,7 @@
           </w:tcPr>
           <w:p>
             <w:pPr>
-              <w:pStyle w:val="ListParagraph"/>
+              <w:pStyle w:val="Liststycke"/>
               <w:numPr>
                 <w:ilvl w:val="0"/>
                 <w:numId w:val="4"/>
@@ -4640,7 +4431,7 @@
           </w:p>
           <w:p>
             <w:pPr>
-              <w:pStyle w:val="ListParagraph"/>
+              <w:pStyle w:val="Liststycke"/>
               <w:numPr>
                 <w:ilvl w:val="1"/>
                 <w:numId w:val="4"/>
@@ -4751,7 +4542,7 @@
           </w:tcPr>
           <w:p>
             <w:pPr>
-              <w:pStyle w:val="ListParagraph"/>
+              <w:pStyle w:val="Liststycke"/>
               <w:numPr>
                 <w:ilvl w:val="0"/>
                 <w:numId w:val="4"/>
@@ -4772,7 +4563,7 @@
           </w:p>
           <w:p>
             <w:pPr>
-              <w:pStyle w:val="ListParagraph"/>
+              <w:pStyle w:val="Liststycke"/>
               <w:numPr>
                 <w:ilvl w:val="1"/>
                 <w:numId w:val="4"/>
@@ -4793,7 +4584,7 @@
           </w:p>
           <w:p>
             <w:pPr>
-              <w:pStyle w:val="ListParagraph"/>
+              <w:pStyle w:val="Liststycke"/>
               <w:numPr>
                 <w:ilvl w:val="1"/>
                 <w:numId w:val="4"/>
@@ -4808,6 +4599,7 @@
                 <w:color w:val="1F497D"/>
                 <w:lang w:val="en-US"/>
               </w:rPr>
+              <w:lastRenderedPageBreak/>
               <w:t>In paragraph 7, it says “OASIS’ procedures”.   I’m not sure the possession marker is needed here.</w:t>
             </w:r>
           </w:p>
@@ -4829,6 +4621,7 @@
               <w:rPr>
                 <w:lang w:val="en-US"/>
               </w:rPr>
+              <w:lastRenderedPageBreak/>
               <w:t xml:space="preserve">Jad: </w:t>
             </w:r>
             <w:r>
@@ -4887,7 +4680,7 @@
           </w:tcPr>
           <w:p>
             <w:pPr>
-              <w:pStyle w:val="ListParagraph"/>
+              <w:pStyle w:val="Liststycke"/>
               <w:numPr>
                 <w:ilvl w:val="0"/>
                 <w:numId w:val="4"/>
@@ -4908,7 +4701,7 @@
           </w:p>
           <w:p>
             <w:pPr>
-              <w:pStyle w:val="ListParagraph"/>
+              <w:pStyle w:val="Liststycke"/>
               <w:numPr>
                 <w:ilvl w:val="1"/>
                 <w:numId w:val="4"/>
@@ -4973,6 +4766,7 @@
             <w:tcBorders>
               <w:bottom w:val="single" w:sz="4" w:space="0" w:color="auto"/>
             </w:tcBorders>
+            <w:shd w:val="clear" w:color="auto" w:fill="00B050"/>
           </w:tcPr>
           <w:p>
             <w:pPr>
@@ -5023,7 +4817,7 @@
           </w:tcPr>
           <w:p>
             <w:pPr>
-              <w:pStyle w:val="ListParagraph"/>
+              <w:pStyle w:val="Liststycke"/>
               <w:numPr>
                 <w:ilvl w:val="0"/>
                 <w:numId w:val="4"/>
@@ -5048,7 +4842,7 @@
           </w:p>
           <w:p>
             <w:pPr>
-              <w:pStyle w:val="ListParagraph"/>
+              <w:pStyle w:val="Liststycke"/>
               <w:numPr>
                 <w:ilvl w:val="1"/>
                 <w:numId w:val="4"/>
@@ -5073,6 +4867,7 @@
             <w:tcBorders>
               <w:bottom w:val="single" w:sz="4" w:space="0" w:color="auto"/>
             </w:tcBorders>
+            <w:shd w:val="clear" w:color="auto" w:fill="00B050"/>
           </w:tcPr>
           <w:p>
             <w:pPr>
@@ -5135,7 +4930,7 @@
           </w:tcPr>
           <w:p>
             <w:pPr>
-              <w:pStyle w:val="ListParagraph"/>
+              <w:pStyle w:val="Liststycke"/>
               <w:numPr>
                 <w:ilvl w:val="0"/>
                 <w:numId w:val="4"/>
@@ -5156,7 +4951,7 @@
           </w:p>
           <w:p>
             <w:pPr>
-              <w:pStyle w:val="ListParagraph"/>
+              <w:pStyle w:val="Liststycke"/>
               <w:numPr>
                 <w:ilvl w:val="1"/>
                 <w:numId w:val="4"/>
@@ -5181,6 +4976,7 @@
             <w:tcBorders>
               <w:bottom w:val="single" w:sz="4" w:space="0" w:color="auto"/>
             </w:tcBorders>
+            <w:shd w:val="clear" w:color="auto" w:fill="00B050"/>
           </w:tcPr>
           <w:p>
             <w:pPr>
@@ -5231,7 +5027,7 @@
           </w:tcPr>
           <w:p>
             <w:pPr>
-              <w:pStyle w:val="ListParagraph"/>
+              <w:pStyle w:val="Liststycke"/>
               <w:numPr>
                 <w:ilvl w:val="0"/>
                 <w:numId w:val="4"/>
@@ -5252,7 +5048,7 @@
           </w:p>
           <w:p>
             <w:pPr>
-              <w:pStyle w:val="ListParagraph"/>
+              <w:pStyle w:val="Liststycke"/>
               <w:numPr>
                 <w:ilvl w:val="1"/>
                 <w:numId w:val="4"/>
@@ -5346,6 +5142,7 @@
             <w:tcBorders>
               <w:bottom w:val="single" w:sz="4" w:space="0" w:color="auto"/>
             </w:tcBorders>
+            <w:shd w:val="clear" w:color="auto" w:fill="00B050"/>
           </w:tcPr>
           <w:p>
             <w:pPr>
@@ -5396,7 +5193,7 @@
           </w:tcPr>
           <w:p>
             <w:pPr>
-              <w:pStyle w:val="ListParagraph"/>
+              <w:pStyle w:val="Liststycke"/>
               <w:numPr>
                 <w:ilvl w:val="0"/>
                 <w:numId w:val="4"/>
@@ -5417,7 +5214,7 @@
           </w:p>
           <w:p>
             <w:pPr>
-              <w:pStyle w:val="ListParagraph"/>
+              <w:pStyle w:val="Liststycke"/>
               <w:numPr>
                 <w:ilvl w:val="1"/>
                 <w:numId w:val="4"/>
@@ -5483,6 +5280,7 @@
             <w:tcBorders>
               <w:bottom w:val="single" w:sz="4" w:space="0" w:color="auto"/>
             </w:tcBorders>
+            <w:shd w:val="clear" w:color="auto" w:fill="00B050"/>
           </w:tcPr>
           <w:p>
             <w:pPr>
@@ -5528,7 +5326,7 @@
           </w:tcPr>
           <w:p>
             <w:pPr>
-              <w:pStyle w:val="ListParagraph"/>
+              <w:pStyle w:val="Liststycke"/>
               <w:numPr>
                 <w:ilvl w:val="0"/>
                 <w:numId w:val="4"/>
@@ -5545,25 +5343,7 @@
                 <w:szCs w:val="20"/>
                 <w:lang w:val="en"/>
               </w:rPr>
-              <w:t>4.1 Server Resources – “</w:t>
-            </w:r>
-            <w:proofErr w:type="spellStart"/>
-            <w:r>
-              <w:rPr>
-                <w:sz w:val="20"/>
-                <w:szCs w:val="20"/>
-                <w:lang w:val="en"/>
-              </w:rPr>
-              <w:t>outwith</w:t>
-            </w:r>
-            <w:proofErr w:type="spellEnd"/>
-            <w:r>
-              <w:rPr>
-                <w:sz w:val="20"/>
-                <w:szCs w:val="20"/>
-                <w:lang w:val="en"/>
-              </w:rPr>
-              <w:t>” can’t be right.  Should that have been “within”.</w:t>
+              <w:t>4.1 Server Resources – “outwith” can’t be right.  Should that have been “within”.</w:t>
             </w:r>
           </w:p>
         </w:tc>
@@ -5619,14 +5399,14 @@
           </w:tcPr>
           <w:p>
             <w:pPr>
-              <w:pStyle w:val="ListParagraph"/>
+              <w:pStyle w:val="Liststycke"/>
               <w:numPr>
                 <w:ilvl w:val="0"/>
                 <w:numId w:val="4"/>
               </w:numPr>
               <w:contextualSpacing w:val="0"/>
               <w:rPr>
-                <w:rStyle w:val="HTMLCode"/>
+                <w:rStyle w:val="HTML-kod"/>
                 <w:rFonts w:ascii="Calibri" w:hAnsi="Calibri" w:cs="Calibri"/>
                 <w:b w:val="0"/>
                 <w:bCs w:val="0"/>
@@ -5643,27 +5423,19 @@
               </w:rPr>
               <w:t>4.3 Query Capabilities – misspelling, “</w:t>
             </w:r>
-            <w:proofErr w:type="spellStart"/>
-            <w:r>
-              <w:rPr>
-                <w:rStyle w:val="HTMLCode"/>
+            <w:r>
+              <w:rPr>
+                <w:rStyle w:val="HTML-kod"/>
                 <w:lang w:val="en"/>
               </w:rPr>
-              <w:t>oslc:resutls</w:t>
-            </w:r>
-            <w:proofErr w:type="spellEnd"/>
-            <w:r>
-              <w:rPr>
-                <w:rStyle w:val="HTMLCode"/>
-                <w:lang w:val="en"/>
-              </w:rPr>
-              <w:t>”</w:t>
+              <w:t>oslc:resutls”</w:t>
             </w:r>
           </w:p>
         </w:tc>
         <w:tc>
           <w:tcPr>
             <w:tcW w:w="7266" w:type="dxa"/>
+            <w:shd w:val="clear" w:color="auto" w:fill="00B050"/>
           </w:tcPr>
           <w:p>
             <w:pPr>
@@ -5713,7 +5485,7 @@
           </w:tcPr>
           <w:p>
             <w:pPr>
-              <w:pStyle w:val="ListParagraph"/>
+              <w:pStyle w:val="Liststycke"/>
               <w:numPr>
                 <w:ilvl w:val="0"/>
                 <w:numId w:val="4"/>
@@ -5796,7 +5568,7 @@
     </w:p>
     <w:p>
       <w:pPr>
-        <w:pStyle w:val="ListParagraph"/>
+        <w:pStyle w:val="Liststycke"/>
         <w:rPr>
           <w:color w:val="1F497D"/>
           <w:lang w:val="en-US"/>
@@ -5824,15 +5596,15 @@
     </w:p>
     <w:tbl>
       <w:tblPr>
-        <w:tblStyle w:val="TableGrid"/>
+        <w:tblStyle w:val="Tabellrutnt"/>
         <w:tblW w:w="0" w:type="auto"/>
         <w:tblInd w:w="720" w:type="dxa"/>
         <w:tblLook w:val="04A0" w:firstRow="1" w:lastRow="0" w:firstColumn="1" w:lastColumn="0" w:noHBand="0" w:noVBand="1"/>
       </w:tblPr>
       <w:tblGrid>
-        <w:gridCol w:w="4387"/>
-        <w:gridCol w:w="1915"/>
-        <w:gridCol w:w="1994"/>
+        <w:gridCol w:w="5746"/>
+        <w:gridCol w:w="3888"/>
+        <w:gridCol w:w="3594"/>
       </w:tblGrid>
       <w:tr>
         <w:tc>
@@ -5906,7 +5678,7 @@
           </w:tcPr>
           <w:p>
             <w:pPr>
-              <w:pStyle w:val="ListParagraph"/>
+              <w:pStyle w:val="Liststycke"/>
               <w:numPr>
                 <w:ilvl w:val="0"/>
                 <w:numId w:val="4"/>
@@ -5922,12 +5694,13 @@
                 <w:color w:val="1F497D"/>
                 <w:lang w:val="en-US"/>
               </w:rPr>
+              <w:lastRenderedPageBreak/>
               <w:t>1.2 Terminology</w:t>
             </w:r>
           </w:p>
           <w:p>
             <w:pPr>
-              <w:pStyle w:val="ListParagraph"/>
+              <w:pStyle w:val="Liststycke"/>
               <w:numPr>
                 <w:ilvl w:val="1"/>
                 <w:numId w:val="4"/>
@@ -6030,7 +5803,7 @@
           </w:tcPr>
           <w:p>
             <w:pPr>
-              <w:pStyle w:val="ListParagraph"/>
+              <w:pStyle w:val="Liststycke"/>
               <w:numPr>
                 <w:ilvl w:val="0"/>
                 <w:numId w:val="4"/>
@@ -6046,21 +5819,12 @@
                 <w:color w:val="1F497D"/>
                 <w:lang w:val="en-US"/>
               </w:rPr>
-              <w:t xml:space="preserve">2.1.4 </w:t>
-            </w:r>
-            <w:proofErr w:type="spellStart"/>
-            <w:r>
-              <w:rPr>
-                <w:color w:val="1F497D"/>
-                <w:lang w:val="en-US"/>
-              </w:rPr>
-              <w:t>RequirementCollection</w:t>
-            </w:r>
-            <w:proofErr w:type="spellEnd"/>
-          </w:p>
-          <w:p>
-            <w:pPr>
-              <w:pStyle w:val="ListParagraph"/>
+              <w:t>2.1.4 RequirementCollection</w:t>
+            </w:r>
+          </w:p>
+          <w:p>
+            <w:pPr>
+              <w:pStyle w:val="Liststycke"/>
               <w:numPr>
                 <w:ilvl w:val="1"/>
                 <w:numId w:val="4"/>
@@ -6150,7 +5914,7 @@
           </w:tcPr>
           <w:p>
             <w:pPr>
-              <w:pStyle w:val="ListParagraph"/>
+              <w:pStyle w:val="Liststycke"/>
               <w:numPr>
                 <w:ilvl w:val="0"/>
                 <w:numId w:val="4"/>
@@ -6171,7 +5935,7 @@
           </w:p>
           <w:p>
             <w:pPr>
-              <w:pStyle w:val="ListParagraph"/>
+              <w:pStyle w:val="Liststycke"/>
               <w:numPr>
                 <w:ilvl w:val="1"/>
                 <w:numId w:val="4"/>
@@ -6186,28 +5950,12 @@
                 <w:color w:val="1F497D"/>
                 <w:lang w:val="en-US"/>
               </w:rPr>
-              <w:t>For instance, instead of “a defect may be said to affect a requirement” as an example of “</w:t>
-            </w:r>
-            <w:proofErr w:type="spellStart"/>
-            <w:r>
-              <w:rPr>
-                <w:color w:val="1F497D"/>
-                <w:lang w:val="en-US"/>
-              </w:rPr>
-              <w:t>affectedby</w:t>
-            </w:r>
-            <w:proofErr w:type="spellEnd"/>
-            <w:r>
-              <w:rPr>
-                <w:color w:val="1F497D"/>
-                <w:lang w:val="en-US"/>
-              </w:rPr>
-              <w:t>” say instead “a requirement may be affected by a defect.”</w:t>
-            </w:r>
-          </w:p>
-          <w:p>
-            <w:pPr>
-              <w:pStyle w:val="ListParagraph"/>
+              <w:t>For instance, instead of “a defect may be said to affect a requirement” as an example of “affectedby” say instead “a requirement may be affected by a defect.”</w:t>
+            </w:r>
+          </w:p>
+          <w:p>
+            <w:pPr>
+              <w:pStyle w:val="Liststycke"/>
               <w:numPr>
                 <w:ilvl w:val="2"/>
                 <w:numId w:val="4"/>
@@ -6222,28 +5970,12 @@
                 <w:color w:val="1F497D"/>
                 <w:lang w:val="en-US"/>
               </w:rPr>
-              <w:t>From a consistency standpoint, 2.1.8 for “</w:t>
-            </w:r>
-            <w:proofErr w:type="spellStart"/>
-            <w:r>
-              <w:rPr>
-                <w:color w:val="1F497D"/>
-                <w:lang w:val="en-US"/>
-              </w:rPr>
-              <w:t>satisfiedBy</w:t>
-            </w:r>
-            <w:proofErr w:type="spellEnd"/>
-            <w:r>
-              <w:rPr>
-                <w:color w:val="1F497D"/>
-                <w:lang w:val="en-US"/>
-              </w:rPr>
-              <w:t>” does in fact follow the format but the others do not.  At a minimum, this is inconsistent.</w:t>
-            </w:r>
-          </w:p>
-          <w:p>
-            <w:pPr>
-              <w:pStyle w:val="ListParagraph"/>
+              <w:t>From a consistency standpoint, 2.1.8 for “satisfiedBy” does in fact follow the format but the others do not.  At a minimum, this is inconsistent.</w:t>
+            </w:r>
+          </w:p>
+          <w:p>
+            <w:pPr>
+              <w:pStyle w:val="Liststycke"/>
               <w:numPr>
                 <w:ilvl w:val="1"/>
                 <w:numId w:val="4"/>
@@ -6282,6 +6014,7 @@
         <w:tc>
           <w:tcPr>
             <w:tcW w:w="7615" w:type="dxa"/>
+            <w:shd w:val="clear" w:color="auto" w:fill="00B050"/>
           </w:tcPr>
           <w:p>
             <w:pPr>
@@ -6323,7 +6056,7 @@
           </w:tcPr>
           <w:p>
             <w:pPr>
-              <w:pStyle w:val="ListParagraph"/>
+              <w:pStyle w:val="Liststycke"/>
               <w:numPr>
                 <w:ilvl w:val="0"/>
                 <w:numId w:val="4"/>
@@ -6343,7 +6076,6 @@
               </w:rPr>
               <w:t xml:space="preserve">3.1 </w:t>
             </w:r>
-            <w:proofErr w:type="spellStart"/>
             <w:proofErr w:type="gramStart"/>
             <w:r>
               <w:rPr>
@@ -6354,12 +6086,11 @@
               </w:rPr>
               <w:t>Resource:Requirement</w:t>
             </w:r>
-            <w:proofErr w:type="spellEnd"/>
             <w:proofErr w:type="gramEnd"/>
           </w:p>
           <w:p>
             <w:pPr>
-              <w:pStyle w:val="ListParagraph"/>
+              <w:pStyle w:val="Liststycke"/>
               <w:numPr>
                 <w:ilvl w:val="1"/>
                 <w:numId w:val="4"/>
@@ -6382,7 +6113,7 @@
           </w:p>
           <w:p>
             <w:pPr>
-              <w:pStyle w:val="ListParagraph"/>
+              <w:pStyle w:val="Liststycke"/>
               <w:numPr>
                 <w:ilvl w:val="2"/>
                 <w:numId w:val="4"/>
@@ -6406,6 +6137,7 @@
         <w:tc>
           <w:tcPr>
             <w:tcW w:w="7615" w:type="dxa"/>
+            <w:shd w:val="clear" w:color="auto" w:fill="00B050"/>
           </w:tcPr>
           <w:p>
             <w:pPr>
@@ -6459,7 +6191,7 @@
           </w:tcPr>
           <w:p>
             <w:pPr>
-              <w:pStyle w:val="ListParagraph"/>
+              <w:pStyle w:val="Liststycke"/>
               <w:numPr>
                 <w:ilvl w:val="0"/>
                 <w:numId w:val="4"/>
@@ -6481,7 +6213,6 @@
               </w:rPr>
               <w:t xml:space="preserve">3.1 </w:t>
             </w:r>
-            <w:proofErr w:type="spellStart"/>
             <w:proofErr w:type="gramStart"/>
             <w:r>
               <w:rPr>
@@ -6492,12 +6223,11 @@
               </w:rPr>
               <w:t>Resource:Requirement</w:t>
             </w:r>
-            <w:proofErr w:type="spellEnd"/>
             <w:proofErr w:type="gramEnd"/>
           </w:p>
           <w:p>
             <w:pPr>
-              <w:pStyle w:val="ListParagraph"/>
+              <w:pStyle w:val="Liststycke"/>
               <w:numPr>
                 <w:ilvl w:val="1"/>
                 <w:numId w:val="4"/>
@@ -6524,30 +6254,12 @@
                 <w:szCs w:val="20"/>
                 <w:lang w:val="en"/>
               </w:rPr>
-              <w:t xml:space="preserve">or </w:t>
-            </w:r>
-            <w:proofErr w:type="spellStart"/>
-            <w:r>
-              <w:rPr>
-                <w:sz w:val="20"/>
-                <w:szCs w:val="20"/>
-                <w:lang w:val="en"/>
-              </w:rPr>
-              <w:t>possed</w:t>
-            </w:r>
-            <w:proofErr w:type="spellEnd"/>
-            <w:r>
-              <w:rPr>
-                <w:sz w:val="20"/>
-                <w:szCs w:val="20"/>
-                <w:lang w:val="en"/>
-              </w:rPr>
-              <w:t xml:space="preserve"> by a solution component,”</w:t>
-            </w:r>
-          </w:p>
-          <w:p>
-            <w:pPr>
-              <w:pStyle w:val="ListParagraph"/>
+              <w:t>or possed by a solution component,”</w:t>
+            </w:r>
+          </w:p>
+          <w:p>
+            <w:pPr>
+              <w:pStyle w:val="Liststycke"/>
               <w:numPr>
                 <w:ilvl w:val="1"/>
                 <w:numId w:val="4"/>
@@ -6566,6 +6278,7 @@
                 <w:szCs w:val="20"/>
                 <w:lang w:val="en"/>
               </w:rPr>
+              <w:lastRenderedPageBreak/>
               <w:t xml:space="preserve">Add ‘or to’ here </w:t>
             </w:r>
             <w:r>
@@ -6617,6 +6330,7 @@
         <w:tc>
           <w:tcPr>
             <w:tcW w:w="7615" w:type="dxa"/>
+            <w:shd w:val="clear" w:color="auto" w:fill="00B050"/>
           </w:tcPr>
           <w:p>
             <w:pPr>
@@ -6634,10 +6348,9 @@
                 <w:szCs w:val="20"/>
                 <w:lang w:val="en"/>
               </w:rPr>
+              <w:lastRenderedPageBreak/>
               <w:t>Jad: Fixed.</w:t>
             </w:r>
-            <w:bookmarkStart w:id="0" w:name="_GoBack"/>
-            <w:bookmarkEnd w:id="0"/>
           </w:p>
         </w:tc>
         <w:tc>
@@ -6673,7 +6386,7 @@
           </w:tcPr>
           <w:p>
             <w:pPr>
-              <w:pStyle w:val="ListParagraph"/>
+              <w:pStyle w:val="Liststycke"/>
               <w:numPr>
                 <w:ilvl w:val="0"/>
                 <w:numId w:val="4"/>
@@ -6695,7 +6408,6 @@
               </w:rPr>
               <w:t xml:space="preserve">3.1 </w:t>
             </w:r>
-            <w:proofErr w:type="spellStart"/>
             <w:proofErr w:type="gramStart"/>
             <w:r>
               <w:rPr>
@@ -6706,12 +6418,11 @@
               </w:rPr>
               <w:t>Resource:Requirement</w:t>
             </w:r>
-            <w:proofErr w:type="spellEnd"/>
             <w:proofErr w:type="gramEnd"/>
           </w:p>
           <w:p>
             <w:pPr>
-              <w:pStyle w:val="ListParagraph"/>
+              <w:pStyle w:val="Liststycke"/>
               <w:numPr>
                 <w:ilvl w:val="1"/>
                 <w:numId w:val="4"/>
@@ -6733,7 +6444,6 @@
               </w:rPr>
               <w:t xml:space="preserve">In the description column, </w:t>
             </w:r>
-            <w:proofErr w:type="spellStart"/>
             <w:proofErr w:type="gramStart"/>
             <w:r>
               <w:rPr>
@@ -6746,7 +6456,6 @@
               </w:rPr>
               <w:t>foaf:person</w:t>
             </w:r>
-            <w:proofErr w:type="spellEnd"/>
             <w:proofErr w:type="gramEnd"/>
             <w:r>
               <w:rPr>
@@ -6766,7 +6475,6 @@
               </w:rPr>
               <w:t xml:space="preserve">is referenced.  Shouldn’t resource names there follow the same font convention as other references such as </w:t>
             </w:r>
-            <w:proofErr w:type="spellStart"/>
             <w:r>
               <w:rPr>
                 <w:b/>
@@ -6778,12 +6486,12 @@
               </w:rPr>
               <w:t>oslc:AnyResource</w:t>
             </w:r>
-            <w:proofErr w:type="spellEnd"/>
           </w:p>
         </w:tc>
         <w:tc>
           <w:tcPr>
             <w:tcW w:w="7615" w:type="dxa"/>
+            <w:shd w:val="clear" w:color="auto" w:fill="00B050"/>
           </w:tcPr>
           <w:p>
             <w:pPr>
@@ -6852,15 +6560,8 @@
         </w:rPr>
       </w:pPr>
     </w:p>
-    <w:p>
-      <w:pPr>
-        <w:rPr>
-          <w:lang w:val="en-US"/>
-        </w:rPr>
-      </w:pPr>
-    </w:p>
     <w:sectPr>
-      <w:pgSz w:w="11906" w:h="16838"/>
+      <w:pgSz w:w="16838" w:h="11906" w:orient="landscape"/>
       <w:pgMar w:top="1440" w:right="1440" w:bottom="1440" w:left="1440" w:header="708" w:footer="708" w:gutter="0"/>
       <w:cols w:space="708"/>
       <w:docGrid w:linePitch="360"/>
@@ -6870,7 +6571,7 @@
 </file>
 
 <file path=word/numbering.xml><?xml version="1.0" encoding="utf-8"?>
-<w:numbering xmlns:wpc="http://schemas.microsoft.com/office/word/2010/wordprocessingCanvas" xmlns:cx="http://schemas.microsoft.com/office/drawing/2014/chartex" xmlns:mc="http://schemas.openxmlformats.org/markup-compatibility/2006" xmlns:o="urn:schemas-microsoft-com:office:office" xmlns:r="http://schemas.openxmlformats.org/officeDocument/2006/relationships" xmlns:m="http://schemas.openxmlformats.org/officeDocument/2006/math" xmlns:v="urn:schemas-microsoft-com:vml" xmlns:wp14="http://schemas.microsoft.com/office/word/2010/wordprocessingDrawing" xmlns:wp="http://schemas.openxmlformats.org/drawingml/2006/wordprocessingDrawing" xmlns:w10="urn:schemas-microsoft-com:office:word" xmlns:w="http://schemas.openxmlformats.org/wordprocessingml/2006/main" xmlns:w14="http://schemas.microsoft.com/office/word/2010/wordml" xmlns:w15="http://schemas.microsoft.com/office/word/2012/wordml" xmlns:w16se="http://schemas.microsoft.com/office/word/2015/wordml/symex" xmlns:wpg="http://schemas.microsoft.com/office/word/2010/wordprocessingGroup" xmlns:wpi="http://schemas.microsoft.com/office/word/2010/wordprocessingInk" xmlns:wne="http://schemas.microsoft.com/office/word/2006/wordml" xmlns:wps="http://schemas.microsoft.com/office/word/2010/wordprocessingShape" mc:Ignorable="w14 w15 w16se wp14">
+<w:numbering xmlns:wpc="http://schemas.microsoft.com/office/word/2010/wordprocessingCanvas" xmlns:cx="http://schemas.microsoft.com/office/drawing/2014/chartex" xmlns:cx1="http://schemas.microsoft.com/office/drawing/2015/9/8/chartex" xmlns:cx2="http://schemas.microsoft.com/office/drawing/2015/10/21/chartex" xmlns:cx3="http://schemas.microsoft.com/office/drawing/2016/5/9/chartex" xmlns:cx4="http://schemas.microsoft.com/office/drawing/2016/5/10/chartex" xmlns:cx5="http://schemas.microsoft.com/office/drawing/2016/5/11/chartex" xmlns:cx6="http://schemas.microsoft.com/office/drawing/2016/5/12/chartex" xmlns:cx7="http://schemas.microsoft.com/office/drawing/2016/5/13/chartex" xmlns:cx8="http://schemas.microsoft.com/office/drawing/2016/5/14/chartex" xmlns:mc="http://schemas.openxmlformats.org/markup-compatibility/2006" xmlns:aink="http://schemas.microsoft.com/office/drawing/2016/ink" xmlns:am3d="http://schemas.microsoft.com/office/drawing/2017/model3d" xmlns:o="urn:schemas-microsoft-com:office:office" xmlns:r="http://schemas.openxmlformats.org/officeDocument/2006/relationships" xmlns:m="http://schemas.openxmlformats.org/officeDocument/2006/math" xmlns:v="urn:schemas-microsoft-com:vml" xmlns:wp14="http://schemas.microsoft.com/office/word/2010/wordprocessingDrawing" xmlns:wp="http://schemas.openxmlformats.org/drawingml/2006/wordprocessingDrawing" xmlns:w10="urn:schemas-microsoft-com:office:word" xmlns:w="http://schemas.openxmlformats.org/wordprocessingml/2006/main" xmlns:w14="http://schemas.microsoft.com/office/word/2010/wordml" xmlns:w15="http://schemas.microsoft.com/office/word/2012/wordml" xmlns:w16cid="http://schemas.microsoft.com/office/word/2016/wordml/cid" xmlns:w16se="http://schemas.microsoft.com/office/word/2015/wordml/symex" xmlns:wpg="http://schemas.microsoft.com/office/word/2010/wordprocessingGroup" xmlns:wpi="http://schemas.microsoft.com/office/word/2010/wordprocessingInk" xmlns:wne="http://schemas.microsoft.com/office/word/2006/wordml" xmlns:wps="http://schemas.microsoft.com/office/word/2010/wordprocessingShape" mc:Ignorable="w14 w15 w16se w16cid wp14">
   <w:abstractNum w:abstractNumId="0" w15:restartNumberingAfterBreak="0">
     <w:nsid w:val="02ED7E9C"/>
     <w:multiLevelType w:val="hybridMultilevel"/>
@@ -7420,7 +7121,7 @@
 </file>
 
 <file path=word/styles.xml><?xml version="1.0" encoding="utf-8"?>
-<w:styles xmlns:mc="http://schemas.openxmlformats.org/markup-compatibility/2006" xmlns:r="http://schemas.openxmlformats.org/officeDocument/2006/relationships" xmlns:w="http://schemas.openxmlformats.org/wordprocessingml/2006/main" xmlns:w14="http://schemas.microsoft.com/office/word/2010/wordml" xmlns:w15="http://schemas.microsoft.com/office/word/2012/wordml" xmlns:w16se="http://schemas.microsoft.com/office/word/2015/wordml/symex" mc:Ignorable="w14 w15 w16se">
+<w:styles xmlns:mc="http://schemas.openxmlformats.org/markup-compatibility/2006" xmlns:r="http://schemas.openxmlformats.org/officeDocument/2006/relationships" xmlns:w="http://schemas.openxmlformats.org/wordprocessingml/2006/main" xmlns:w14="http://schemas.microsoft.com/office/word/2010/wordml" xmlns:w15="http://schemas.microsoft.com/office/word/2012/wordml" xmlns:w16cid="http://schemas.microsoft.com/office/word/2016/wordml/cid" xmlns:w16se="http://schemas.microsoft.com/office/word/2015/wordml/symex" mc:Ignorable="w14 w15 w16se w16cid">
   <w:docDefaults>
     <w:rPrDefault>
       <w:rPr>
@@ -7436,7 +7137,7 @@
       </w:pPr>
     </w:pPrDefault>
   </w:docDefaults>
-  <w:latentStyles w:defLockedState="0" w:defUIPriority="99" w:defSemiHidden="0" w:defUnhideWhenUsed="0" w:defQFormat="0" w:count="371">
+  <w:latentStyles w:defLockedState="0" w:defUIPriority="99" w:defSemiHidden="0" w:defUnhideWhenUsed="0" w:defQFormat="0" w:count="377">
     <w:lsdException w:name="Normal" w:uiPriority="0" w:qFormat="1"/>
     <w:lsdException w:name="heading 1" w:uiPriority="9" w:qFormat="1"/>
     <w:lsdException w:name="heading 2" w:semiHidden="1" w:uiPriority="9" w:unhideWhenUsed="1" w:qFormat="1"/>
@@ -7584,11 +7285,8 @@
     <w:lsdException w:name="Table 3D effects 3" w:semiHidden="1" w:unhideWhenUsed="1"/>
     <w:lsdException w:name="Table Contemporary" w:semiHidden="1" w:unhideWhenUsed="1"/>
     <w:lsdException w:name="Table Elegant" w:semiHidden="1" w:unhideWhenUsed="1"/>
-    <w:lsdException w:name="Table Professional" w:semiHidden="1" w:unhideWhenUsed="1"/>
     <w:lsdException w:name="Table Subtle 1" w:semiHidden="1" w:unhideWhenUsed="1"/>
     <w:lsdException w:name="Table Subtle 2" w:semiHidden="1" w:unhideWhenUsed="1"/>
-    <w:lsdException w:name="Table Web 1" w:semiHidden="1" w:unhideWhenUsed="1"/>
-    <w:lsdException w:name="Table Web 2" w:semiHidden="1" w:unhideWhenUsed="1"/>
     <w:lsdException w:name="Table Web 3" w:semiHidden="1" w:unhideWhenUsed="1"/>
     <w:lsdException w:name="Balloon Text" w:semiHidden="1" w:unhideWhenUsed="1"/>
     <w:lsdException w:name="Table Grid" w:uiPriority="39"/>
@@ -7808,6 +7506,12 @@
     <w:lsdException w:name="List Table 5 Dark Accent 6" w:uiPriority="50"/>
     <w:lsdException w:name="List Table 6 Colorful Accent 6" w:uiPriority="51"/>
     <w:lsdException w:name="List Table 7 Colorful Accent 6" w:uiPriority="52"/>
+    <w:lsdException w:name="Mention" w:semiHidden="1" w:unhideWhenUsed="1"/>
+    <w:lsdException w:name="Smart Hyperlink" w:semiHidden="1" w:unhideWhenUsed="1"/>
+    <w:lsdException w:name="Hashtag" w:semiHidden="1" w:unhideWhenUsed="1"/>
+    <w:lsdException w:name="Unresolved Mention" w:semiHidden="1" w:unhideWhenUsed="1"/>
+    <w:lsdException w:name="Smart Link" w:semiHidden="1" w:unhideWhenUsed="1"/>
+    <w:lsdException w:name="Smart Link Error" w:semiHidden="1" w:unhideWhenUsed="1"/>
   </w:latentStyles>
   <w:style w:type="paragraph" w:default="1" w:styleId="Normal">
     <w:name w:val="Normal"/>
@@ -7821,13 +7525,13 @@
       <w:lang w:eastAsia="en-GB"/>
     </w:rPr>
   </w:style>
-  <w:style w:type="character" w:default="1" w:styleId="DefaultParagraphFont">
+  <w:style w:type="character" w:default="1" w:styleId="Standardstycketeckensnitt">
     <w:name w:val="Default Paragraph Font"/>
     <w:uiPriority w:val="1"/>
     <w:semiHidden/>
     <w:unhideWhenUsed/>
   </w:style>
-  <w:style w:type="table" w:default="1" w:styleId="TableNormal">
+  <w:style w:type="table" w:default="1" w:styleId="Normaltabell">
     <w:name w:val="Normal Table"/>
     <w:uiPriority w:val="99"/>
     <w:semiHidden/>
@@ -7842,15 +7546,15 @@
       </w:tblCellMar>
     </w:tblPr>
   </w:style>
-  <w:style w:type="numbering" w:default="1" w:styleId="NoList">
+  <w:style w:type="numbering" w:default="1" w:styleId="Ingenlista">
     <w:name w:val="No List"/>
     <w:uiPriority w:val="99"/>
     <w:semiHidden/>
     <w:unhideWhenUsed/>
   </w:style>
-  <w:style w:type="character" w:styleId="Hyperlink">
+  <w:style w:type="character" w:styleId="Hyperlnk">
     <w:name w:val="Hyperlink"/>
-    <w:basedOn w:val="DefaultParagraphFont"/>
+    <w:basedOn w:val="Standardstycketeckensnitt"/>
     <w:uiPriority w:val="99"/>
     <w:unhideWhenUsed/>
     <w:rsid w:val="005309E4"/>
@@ -7860,9 +7564,9 @@
       <w:u w:val="single"/>
     </w:rPr>
   </w:style>
-  <w:style w:type="character" w:styleId="FollowedHyperlink">
+  <w:style w:type="character" w:styleId="AnvndHyperlnk">
     <w:name w:val="FollowedHyperlink"/>
-    <w:basedOn w:val="DefaultParagraphFont"/>
+    <w:basedOn w:val="Standardstycketeckensnitt"/>
     <w:uiPriority w:val="99"/>
     <w:semiHidden/>
     <w:unhideWhenUsed/>
@@ -7872,9 +7576,9 @@
       <w:u w:val="single"/>
     </w:rPr>
   </w:style>
-  <w:style w:type="character" w:styleId="Emphasis">
+  <w:style w:type="character" w:styleId="Betoning">
     <w:name w:val="Emphasis"/>
-    <w:basedOn w:val="DefaultParagraphFont"/>
+    <w:basedOn w:val="Standardstycketeckensnitt"/>
     <w:uiPriority w:val="20"/>
     <w:qFormat/>
     <w:rsid w:val="007E5213"/>
@@ -7883,9 +7587,9 @@
       <w:iCs/>
     </w:rPr>
   </w:style>
-  <w:style w:type="table" w:styleId="TableGrid">
+  <w:style w:type="table" w:styleId="Tabellrutnt">
     <w:name w:val="Table Grid"/>
-    <w:basedOn w:val="TableNormal"/>
+    <w:basedOn w:val="Normaltabell"/>
     <w:uiPriority w:val="39"/>
     <w:rsid w:val="00DC7648"/>
     <w:pPr>
@@ -7902,7 +7606,7 @@
       </w:tblBorders>
     </w:tblPr>
   </w:style>
-  <w:style w:type="paragraph" w:styleId="ListParagraph">
+  <w:style w:type="paragraph" w:styleId="Liststycke">
     <w:name w:val="List Paragraph"/>
     <w:basedOn w:val="Normal"/>
     <w:uiPriority w:val="34"/>
@@ -7913,9 +7617,9 @@
       <w:contextualSpacing/>
     </w:pPr>
   </w:style>
-  <w:style w:type="character" w:styleId="HTMLCode">
+  <w:style w:type="character" w:styleId="HTML-kod">
     <w:name w:val="HTML Code"/>
-    <w:basedOn w:val="DefaultParagraphFont"/>
+    <w:basedOn w:val="Standardstycketeckensnitt"/>
     <w:uiPriority w:val="99"/>
     <w:semiHidden/>
     <w:unhideWhenUsed/>
@@ -7929,10 +7633,10 @@
       <w:szCs w:val="20"/>
     </w:rPr>
   </w:style>
-  <w:style w:type="paragraph" w:styleId="HTMLPreformatted">
+  <w:style w:type="paragraph" w:styleId="HTML-frformaterad">
     <w:name w:val="HTML Preformatted"/>
     <w:basedOn w:val="Normal"/>
-    <w:link w:val="HTMLPreformattedChar"/>
+    <w:link w:val="HTML-frformateradChar"/>
     <w:uiPriority w:val="99"/>
     <w:semiHidden/>
     <w:unhideWhenUsed/>
@@ -7963,10 +7667,10 @@
       <w:szCs w:val="20"/>
     </w:rPr>
   </w:style>
-  <w:style w:type="character" w:customStyle="1" w:styleId="HTMLPreformattedChar">
-    <w:name w:val="HTML Preformatted Char"/>
-    <w:basedOn w:val="DefaultParagraphFont"/>
-    <w:link w:val="HTMLPreformatted"/>
+  <w:style w:type="character" w:customStyle="1" w:styleId="HTML-frformateradChar">
+    <w:name w:val="HTML - förformaterad Char"/>
+    <w:basedOn w:val="Standardstycketeckensnitt"/>
+    <w:link w:val="HTML-frformaterad"/>
     <w:uiPriority w:val="99"/>
     <w:semiHidden/>
     <w:rsid w:val="001D2439"/>
@@ -7977,10 +7681,10 @@
       <w:lang w:eastAsia="en-GB"/>
     </w:rPr>
   </w:style>
-  <w:style w:type="paragraph" w:styleId="BalloonText">
+  <w:style w:type="paragraph" w:styleId="Ballongtext">
     <w:name w:val="Balloon Text"/>
     <w:basedOn w:val="Normal"/>
-    <w:link w:val="BalloonTextChar"/>
+    <w:link w:val="BallongtextChar"/>
     <w:uiPriority w:val="99"/>
     <w:semiHidden/>
     <w:unhideWhenUsed/>
@@ -7991,10 +7695,10 @@
       <w:szCs w:val="18"/>
     </w:rPr>
   </w:style>
-  <w:style w:type="character" w:customStyle="1" w:styleId="BalloonTextChar">
-    <w:name w:val="Balloon Text Char"/>
-    <w:basedOn w:val="DefaultParagraphFont"/>
-    <w:link w:val="BalloonText"/>
+  <w:style w:type="character" w:customStyle="1" w:styleId="BallongtextChar">
+    <w:name w:val="Ballongtext Char"/>
+    <w:basedOn w:val="Standardstycketeckensnitt"/>
+    <w:link w:val="Ballongtext"/>
     <w:uiPriority w:val="99"/>
     <w:semiHidden/>
     <w:rsid w:val="002F7D8A"/>

</xml_diff>